<commit_message>
adopting for source file v10
</commit_message>
<xml_diff>
--- a/MI1592-2015.docx
+++ b/MI1592-2015.docx
@@ -1,10 +1,14 @@
 
 <file path=word/document.xml><?xml version="1.0" encoding="utf-8"?>
-<w:document xmlns:wpc="http://schemas.microsoft.com/office/word/2010/wordprocessingCanvas" xmlns:cx="http://schemas.microsoft.com/office/drawing/2014/chartex" xmlns:cx1="http://schemas.microsoft.com/office/drawing/2015/9/8/chartex" xmlns:cx2="http://schemas.microsoft.com/office/drawing/2015/10/21/chartex" xmlns:cx3="http://schemas.microsoft.com/office/drawing/2016/5/9/chartex" xmlns:cx4="http://schemas.microsoft.com/office/drawing/2016/5/10/chartex" xmlns:cx5="http://schemas.microsoft.com/office/drawing/2016/5/11/chartex" xmlns:cx6="http://schemas.microsoft.com/office/drawing/2016/5/12/chartex" xmlns:cx7="http://schemas.microsoft.com/office/drawing/2016/5/13/chartex" xmlns:cx8="http://schemas.microsoft.com/office/drawing/2016/5/14/chartex" xmlns:mc="http://schemas.openxmlformats.org/markup-compatibility/2006" xmlns:aink="http://schemas.microsoft.com/office/drawing/2016/ink" xmlns:am3d="http://schemas.microsoft.com/office/drawing/2017/model3d" xmlns:o="urn:schemas-microsoft-com:office:office" xmlns:r="http://schemas.openxmlformats.org/officeDocument/2006/relationships" xmlns:m="http://schemas.openxmlformats.org/officeDocument/2006/math" xmlns:v="urn:schemas-microsoft-com:vml" xmlns:wp14="http://schemas.microsoft.com/office/word/2010/wordprocessingDrawing" xmlns:wp="http://schemas.openxmlformats.org/drawingml/2006/wordprocessingDrawing" xmlns:w10="urn:schemas-microsoft-com:office:word" xmlns:w="http://schemas.openxmlformats.org/wordprocessingml/2006/main" xmlns:w14="http://schemas.microsoft.com/office/word/2010/wordml" xmlns:w15="http://schemas.microsoft.com/office/word/2012/wordml" xmlns:w16cex="http://schemas.microsoft.com/office/word/2018/wordml/cex" xmlns:w16cid="http://schemas.microsoft.com/office/word/2016/wordml/cid" xmlns:w16="http://schemas.microsoft.com/office/word/2018/wordml" xmlns:w16sdtdh="http://schemas.microsoft.com/office/word/2020/wordml/sdtdatahash" xmlns:w16se="http://schemas.microsoft.com/office/word/2015/wordml/symex" xmlns:wpg="http://schemas.microsoft.com/office/word/2010/wordprocessingGroup" xmlns:wpi="http://schemas.microsoft.com/office/word/2010/wordprocessingInk" xmlns:wne="http://schemas.microsoft.com/office/word/2006/wordml" xmlns:wps="http://schemas.microsoft.com/office/word/2010/wordprocessingShape" mc:Ignorable="w14 w15 w16se w16cid w16 w16cex w16sdtdh wp14">
+<w:document xmlns:o="urn:schemas-microsoft-com:office:office" xmlns:r="http://schemas.openxmlformats.org/officeDocument/2006/relationships" xmlns:v="urn:schemas-microsoft-com:vml" xmlns:w="http://schemas.openxmlformats.org/wordprocessingml/2006/main" xmlns:w10="urn:schemas-microsoft-com:office:word" xmlns:wp="http://schemas.openxmlformats.org/drawingml/2006/wordprocessingDrawing" xmlns:wps="http://schemas.microsoft.com/office/word/2010/wordprocessingShape" xmlns:wpg="http://schemas.microsoft.com/office/word/2010/wordprocessingGroup" xmlns:mc="http://schemas.openxmlformats.org/markup-compatibility/2006" xmlns:wp14="http://schemas.microsoft.com/office/word/2010/wordprocessingDrawing" xmlns:w14="http://schemas.microsoft.com/office/word/2010/wordml" xmlns:w15="http://schemas.microsoft.com/office/word/2012/wordml" mc:Ignorable="w14 wp14 w15">
   <w:body>
     <w:p>
       <w:pPr>
-        <w:pStyle w:val="a8"/>
+        <w:pStyle w:val="NoSpacing"/>
+        <w:numPr>
+          <w:ilvl w:val="0"/>
+          <w:numId w:val="0"/>
+        </w:numPr>
         <w:jc w:val="center"/>
         <w:outlineLvl w:val="0"/>
         <w:rPr>
@@ -28,41 +32,33 @@
           <w:szCs w:val="20"/>
           <w:u w:val="single"/>
         </w:rPr>
-        <w:t>{{</w:t>
-      </w:r>
-      <w:proofErr w:type="spellStart"/>
-      <w:r>
-        <w:rPr>
-          <w:rFonts w:ascii="Times New Roman" w:hAnsi="Times New Roman"/>
-          <w:sz w:val="20"/>
-          <w:szCs w:val="20"/>
-          <w:u w:val="single"/>
-        </w:rPr>
-        <w:t>protocol_number</w:t>
-      </w:r>
-      <w:proofErr w:type="spellEnd"/>
-      <w:r>
-        <w:rPr>
-          <w:rFonts w:ascii="Times New Roman" w:hAnsi="Times New Roman"/>
-          <w:sz w:val="20"/>
-          <w:szCs w:val="20"/>
-          <w:u w:val="single"/>
-        </w:rPr>
-        <w:t>}}</w:t>
+        <w:t>{{protocol_number}}</w:t>
       </w:r>
     </w:p>
     <w:p>
       <w:pPr>
-        <w:pStyle w:val="a8"/>
+        <w:pStyle w:val="NoSpacing"/>
         <w:rPr>
           <w:rFonts w:ascii="Times New Roman" w:hAnsi="Times New Roman"/>
           <w:sz w:val="20"/>
           <w:szCs w:val="20"/>
         </w:rPr>
       </w:pPr>
+      <w:r>
+        <w:rPr>
+          <w:rFonts w:ascii="Times New Roman" w:hAnsi="Times New Roman"/>
+          <w:sz w:val="20"/>
+          <w:szCs w:val="20"/>
+        </w:rPr>
+      </w:r>
     </w:p>
     <w:p>
       <w:pPr>
+        <w:pStyle w:val="Normal"/>
+        <w:numPr>
+          <w:ilvl w:val="0"/>
+          <w:numId w:val="0"/>
+        </w:numPr>
         <w:jc w:val="center"/>
         <w:outlineLvl w:val="0"/>
         <w:rPr>
@@ -82,6 +78,7 @@
     </w:p>
     <w:p>
       <w:pPr>
+        <w:pStyle w:val="Normal"/>
         <w:jc w:val="center"/>
         <w:rPr>
           <w:rFonts w:ascii="Times New Roman" w:hAnsi="Times New Roman"/>
@@ -100,6 +97,7 @@
     </w:p>
     <w:p>
       <w:pPr>
+        <w:pStyle w:val="Normal"/>
         <w:rPr>
           <w:rFonts w:ascii="Times New Roman" w:hAnsi="Times New Roman"/>
           <w:sz w:val="20"/>
@@ -124,7 +122,6 @@
         <w:t>{{</w:t>
       </w:r>
       <w:bookmarkStart w:id="0" w:name="__DdeLink__343_2698999298"/>
-      <w:proofErr w:type="spellStart"/>
       <w:r>
         <w:rPr>
           <w:rFonts w:ascii="Times New Roman" w:hAnsi="Times New Roman"/>
@@ -135,7 +132,6 @@
         <w:t>address</w:t>
       </w:r>
       <w:bookmarkEnd w:id="0"/>
-      <w:proofErr w:type="spellEnd"/>
       <w:r>
         <w:rPr>
           <w:rFonts w:ascii="Times New Roman" w:hAnsi="Times New Roman"/>
@@ -148,6 +144,7 @@
     </w:p>
     <w:p>
       <w:pPr>
+        <w:pStyle w:val="Normal"/>
         <w:rPr>
           <w:rFonts w:ascii="Times New Roman" w:hAnsi="Times New Roman"/>
           <w:sz w:val="20"/>
@@ -169,117 +166,36 @@
           <w:szCs w:val="20"/>
           <w:u w:val="single"/>
         </w:rPr>
-        <w:t>{{</w:t>
-      </w:r>
-      <w:proofErr w:type="spellStart"/>
-      <w:r>
-        <w:rPr>
-          <w:rFonts w:ascii="Times New Roman" w:hAnsi="Times New Roman"/>
+        <w:t>{{si_type}}</w:t>
+      </w:r>
+      <w:r>
+        <w:rPr>
+          <w:rFonts w:ascii="Times New Roman" w:hAnsi="Times New Roman"/>
+          <w:b/>
+          <w:sz w:val="20"/>
+          <w:szCs w:val="20"/>
+        </w:rPr>
+        <w:tab/>
+        <w:tab/>
+        <w:tab/>
+        <w:tab/>
+        <w:tab/>
+        <w:tab/>
+      </w:r>
+      <w:r>
+        <w:rPr>
+          <w:rFonts w:ascii="Times New Roman" w:hAnsi="Times New Roman"/>
+          <w:b/>
           <w:sz w:val="20"/>
           <w:szCs w:val="20"/>
           <w:u w:val="single"/>
         </w:rPr>
-        <w:t>si_type</w:t>
-      </w:r>
-      <w:proofErr w:type="spellEnd"/>
-      <w:r>
-        <w:rPr>
-          <w:rFonts w:ascii="Times New Roman" w:hAnsi="Times New Roman"/>
-          <w:sz w:val="20"/>
-          <w:szCs w:val="20"/>
-          <w:u w:val="single"/>
-        </w:rPr>
-        <w:t>}}</w:t>
-      </w:r>
-      <w:r>
-        <w:rPr>
-          <w:rFonts w:ascii="Times New Roman" w:hAnsi="Times New Roman"/>
-          <w:b/>
-          <w:sz w:val="20"/>
-          <w:szCs w:val="20"/>
-        </w:rPr>
-        <w:tab/>
-      </w:r>
-      <w:r>
-        <w:rPr>
-          <w:rFonts w:ascii="Times New Roman" w:hAnsi="Times New Roman"/>
-          <w:b/>
-          <w:sz w:val="20"/>
-          <w:szCs w:val="20"/>
-        </w:rPr>
-        <w:tab/>
-      </w:r>
-      <w:r>
-        <w:rPr>
-          <w:rFonts w:ascii="Times New Roman" w:hAnsi="Times New Roman"/>
-          <w:b/>
-          <w:sz w:val="20"/>
-          <w:szCs w:val="20"/>
-        </w:rPr>
-        <w:tab/>
-      </w:r>
-      <w:r>
-        <w:rPr>
-          <w:rFonts w:ascii="Times New Roman" w:hAnsi="Times New Roman"/>
-          <w:b/>
-          <w:sz w:val="20"/>
-          <w:szCs w:val="20"/>
-        </w:rPr>
-        <w:tab/>
-      </w:r>
-      <w:r>
-        <w:rPr>
-          <w:rFonts w:ascii="Times New Roman" w:hAnsi="Times New Roman"/>
-          <w:b/>
-          <w:sz w:val="20"/>
-          <w:szCs w:val="20"/>
-        </w:rPr>
-        <w:tab/>
-      </w:r>
-      <w:r>
-        <w:rPr>
-          <w:rFonts w:ascii="Times New Roman" w:hAnsi="Times New Roman"/>
-          <w:b/>
-          <w:sz w:val="20"/>
-          <w:szCs w:val="20"/>
-        </w:rPr>
-        <w:tab/>
-      </w:r>
-      <w:r>
-        <w:rPr>
-          <w:rFonts w:ascii="Times New Roman" w:hAnsi="Times New Roman"/>
-          <w:b/>
-          <w:sz w:val="20"/>
-          <w:szCs w:val="20"/>
-          <w:u w:val="single"/>
-        </w:rPr>
-        <w:t>{{</w:t>
-      </w:r>
-      <w:proofErr w:type="spellStart"/>
-      <w:r>
-        <w:rPr>
-          <w:rFonts w:ascii="Times New Roman" w:hAnsi="Times New Roman"/>
-          <w:b/>
-          <w:sz w:val="20"/>
-          <w:szCs w:val="20"/>
-          <w:u w:val="single"/>
-        </w:rPr>
-        <w:t>ngr</w:t>
-      </w:r>
-      <w:proofErr w:type="spellEnd"/>
-      <w:r>
-        <w:rPr>
-          <w:rFonts w:ascii="Times New Roman" w:hAnsi="Times New Roman"/>
-          <w:b/>
-          <w:sz w:val="20"/>
-          <w:szCs w:val="20"/>
-          <w:u w:val="single"/>
-        </w:rPr>
-        <w:t>}}</w:t>
+        <w:t>{{ngr}}</w:t>
       </w:r>
     </w:p>
     <w:p>
       <w:pPr>
+        <w:pStyle w:val="Normal"/>
         <w:rPr>
           <w:rFonts w:ascii="Times New Roman" w:hAnsi="Times New Roman"/>
           <w:sz w:val="20"/>
@@ -294,7 +210,6 @@
         </w:rPr>
         <w:t>Заводской номер: {{</w:t>
       </w:r>
-      <w:proofErr w:type="spellStart"/>
       <w:r>
         <w:rPr>
           <w:rFonts w:ascii="Times New Roman" w:hAnsi="Times New Roman"/>
@@ -302,26 +217,14 @@
           <w:szCs w:val="20"/>
           <w:u w:val="single"/>
         </w:rPr>
-        <w:t>si_number</w:t>
-      </w:r>
-      <w:proofErr w:type="spellEnd"/>
-      <w:r>
-        <w:rPr>
-          <w:rFonts w:ascii="Times New Roman" w:hAnsi="Times New Roman"/>
-          <w:sz w:val="20"/>
-          <w:szCs w:val="20"/>
-          <w:u w:val="single"/>
-        </w:rPr>
-        <w:t>}}</w:t>
+        <w:t>si_number}}</w:t>
       </w:r>
     </w:p>
     <w:p>
       <w:pPr>
-        <w:spacing w:line="480" w:lineRule="auto"/>
-        <w:rPr>
-          <w:rFonts w:ascii="Times New Roman" w:hAnsi="Times New Roman"/>
-          <w:sz w:val="20"/>
-          <w:szCs w:val="20"/>
+        <w:pStyle w:val="Normal"/>
+        <w:rPr>
+          <w:u w:val="none"/>
         </w:rPr>
       </w:pPr>
       <w:r>
@@ -329,8 +232,9 @@
           <w:rFonts w:ascii="Times New Roman" w:hAnsi="Times New Roman"/>
           <w:sz w:val="20"/>
           <w:szCs w:val="20"/>
-        </w:rPr>
-        <w:t xml:space="preserve">Заказчик: </w:t>
+          <w:u w:val="none"/>
+        </w:rPr>
+        <w:t xml:space="preserve">Год выпуска: </w:t>
       </w:r>
       <w:r>
         <w:rPr>
@@ -339,70 +243,63 @@
           <w:szCs w:val="20"/>
           <w:u w:val="single"/>
         </w:rPr>
-        <w:t>{{</w:t>
-      </w:r>
-      <w:proofErr w:type="spellStart"/>
-      <w:r>
-        <w:rPr>
-          <w:rFonts w:ascii="Times New Roman" w:hAnsi="Times New Roman"/>
-          <w:sz w:val="20"/>
-          <w:szCs w:val="20"/>
-          <w:u w:val="single"/>
-        </w:rPr>
-        <w:t>owner</w:t>
-      </w:r>
-      <w:proofErr w:type="spellEnd"/>
-      <w:r>
-        <w:rPr>
-          <w:rFonts w:ascii="Times New Roman" w:hAnsi="Times New Roman"/>
-          <w:sz w:val="20"/>
-          <w:szCs w:val="20"/>
-          <w:u w:val="single"/>
-        </w:rPr>
-        <w:t>}}</w:t>
-      </w:r>
-      <w:r>
-        <w:rPr>
-          <w:rFonts w:ascii="Times New Roman" w:hAnsi="Times New Roman"/>
-          <w:sz w:val="20"/>
-          <w:szCs w:val="20"/>
-        </w:rPr>
-        <w:br/>
-        <w:t xml:space="preserve">Дата поверки: </w:t>
-      </w:r>
-      <w:r>
-        <w:rPr>
-          <w:rFonts w:ascii="Times New Roman" w:hAnsi="Times New Roman"/>
-          <w:sz w:val="20"/>
-          <w:szCs w:val="20"/>
-          <w:u w:val="single"/>
-        </w:rPr>
-        <w:t>{{</w:t>
-      </w:r>
-      <w:proofErr w:type="spellStart"/>
-      <w:r>
-        <w:rPr>
-          <w:rFonts w:ascii="Times New Roman" w:hAnsi="Times New Roman"/>
-          <w:sz w:val="20"/>
-          <w:szCs w:val="20"/>
-          <w:u w:val="single"/>
-        </w:rPr>
-        <w:t>verification_date</w:t>
-      </w:r>
-      <w:proofErr w:type="spellEnd"/>
-      <w:r>
-        <w:rPr>
-          <w:rFonts w:ascii="Times New Roman" w:hAnsi="Times New Roman"/>
-          <w:sz w:val="20"/>
-          <w:szCs w:val="20"/>
-          <w:u w:val="single"/>
-        </w:rPr>
-        <w:t>}}</w:t>
+        <w:t>{{production_date}}</w:t>
       </w:r>
     </w:p>
     <w:p>
       <w:pPr>
-        <w:spacing w:line="40" w:lineRule="atLeast"/>
+        <w:pStyle w:val="Normal"/>
+        <w:spacing w:lineRule="auto" w:line="480"/>
+        <w:rPr>
+          <w:rFonts w:ascii="Times New Roman" w:hAnsi="Times New Roman"/>
+          <w:sz w:val="20"/>
+          <w:szCs w:val="20"/>
+        </w:rPr>
+      </w:pPr>
+      <w:r>
+        <w:rPr>
+          <w:rFonts w:ascii="Times New Roman" w:hAnsi="Times New Roman"/>
+          <w:sz w:val="20"/>
+          <w:szCs w:val="20"/>
+        </w:rPr>
+        <w:t xml:space="preserve">Заказчик: </w:t>
+      </w:r>
+      <w:r>
+        <w:rPr>
+          <w:rFonts w:ascii="Times New Roman" w:hAnsi="Times New Roman"/>
+          <w:sz w:val="20"/>
+          <w:szCs w:val="20"/>
+          <w:u w:val="single"/>
+        </w:rPr>
+        <w:t>{{owner}}</w:t>
+      </w:r>
+      <w:r>
+        <w:rPr>
+          <w:rFonts w:ascii="Times New Roman" w:hAnsi="Times New Roman"/>
+          <w:sz w:val="20"/>
+          <w:szCs w:val="20"/>
+        </w:rPr>
+        <w:br/>
+        <w:t xml:space="preserve">Дата поверки: </w:t>
+      </w:r>
+      <w:r>
+        <w:rPr>
+          <w:rFonts w:ascii="Times New Roman" w:hAnsi="Times New Roman"/>
+          <w:sz w:val="20"/>
+          <w:szCs w:val="20"/>
+          <w:u w:val="single"/>
+        </w:rPr>
+        <w:t>{{verification_date}}</w:t>
+      </w:r>
+    </w:p>
+    <w:p>
+      <w:pPr>
+        <w:pStyle w:val="Normal"/>
+        <w:numPr>
+          <w:ilvl w:val="0"/>
+          <w:numId w:val="0"/>
+        </w:numPr>
+        <w:spacing w:lineRule="atLeast" w:line="40"/>
         <w:outlineLvl w:val="0"/>
         <w:rPr>
           <w:rFonts w:ascii="Times New Roman" w:hAnsi="Times New Roman"/>
@@ -416,33 +313,22 @@
           <w:sz w:val="20"/>
           <w:szCs w:val="20"/>
         </w:rPr>
-        <w:t>Методика поверки: {{</w:t>
-      </w:r>
-      <w:proofErr w:type="spellStart"/>
-      <w:r>
-        <w:rPr>
-          <w:rFonts w:ascii="Times New Roman" w:hAnsi="Times New Roman"/>
-          <w:sz w:val="20"/>
-          <w:szCs w:val="20"/>
-        </w:rPr>
-        <w:t>mp</w:t>
-      </w:r>
-      <w:proofErr w:type="spellEnd"/>
-      <w:r>
-        <w:rPr>
-          <w:rFonts w:ascii="Times New Roman" w:hAnsi="Times New Roman"/>
-          <w:sz w:val="20"/>
-          <w:szCs w:val="20"/>
-        </w:rPr>
-        <w:t>}}</w:t>
+        <w:t>Методика поверки: {{mp}}</w:t>
       </w:r>
     </w:p>
     <w:tbl>
       <w:tblPr>
         <w:tblW w:w="9345" w:type="dxa"/>
+        <w:jc w:val="left"/>
         <w:tblInd w:w="113" w:type="dxa"/>
         <w:tblLayout w:type="fixed"/>
-        <w:tblLook w:val="01E0" w:firstRow="1" w:lastRow="1" w:firstColumn="1" w:lastColumn="1" w:noHBand="0" w:noVBand="0"/>
+        <w:tblCellMar>
+          <w:top w:w="0" w:type="dxa"/>
+          <w:left w:w="108" w:type="dxa"/>
+          <w:bottom w:w="0" w:type="dxa"/>
+          <w:right w:w="108" w:type="dxa"/>
+        </w:tblCellMar>
+        <w:tblLook w:val="01e0" w:noHBand="0" w:noVBand="0" w:firstColumn="1" w:lastRow="1" w:lastColumn="1" w:firstRow="1"/>
       </w:tblPr>
       <w:tblGrid>
         <w:gridCol w:w="5203"/>
@@ -451,8 +337,8 @@
       </w:tblGrid>
       <w:tr>
         <w:trPr>
-          <w:trHeight w:val="470"/>
-          <w:tblHeader/>
+          <w:tblHeader w:val="true"/>
+          <w:trHeight w:val="470" w:hRule="atLeast"/>
         </w:trPr>
         <w:tc>
           <w:tcPr>
@@ -466,7 +352,8 @@
           </w:tcPr>
           <w:p>
             <w:pPr>
-              <w:widowControl w:val="0"/>
+              <w:pStyle w:val="Normal"/>
+              <w:widowControl w:val="false"/>
               <w:jc w:val="center"/>
               <w:rPr>
                 <w:rFonts w:ascii="Times New Roman" w:hAnsi="Times New Roman"/>
@@ -497,7 +384,8 @@
           </w:tcPr>
           <w:p>
             <w:pPr>
-              <w:widowControl w:val="0"/>
+              <w:pStyle w:val="Normal"/>
+              <w:widowControl w:val="false"/>
               <w:jc w:val="center"/>
               <w:rPr>
                 <w:rFonts w:ascii="Times New Roman" w:hAnsi="Times New Roman"/>
@@ -528,7 +416,8 @@
           </w:tcPr>
           <w:p>
             <w:pPr>
-              <w:widowControl w:val="0"/>
+              <w:pStyle w:val="Normal"/>
+              <w:widowControl w:val="false"/>
               <w:jc w:val="center"/>
               <w:rPr>
                 <w:rFonts w:ascii="Times New Roman" w:hAnsi="Times New Roman"/>
@@ -548,6 +437,7 @@
         </w:tc>
       </w:tr>
       <w:tr>
+        <w:trPr/>
         <w:tc>
           <w:tcPr>
             <w:tcW w:w="5203" w:type="dxa"/>
@@ -560,7 +450,8 @@
           </w:tcPr>
           <w:p>
             <w:pPr>
-              <w:widowControl w:val="0"/>
+              <w:pStyle w:val="Normal"/>
+              <w:widowControl w:val="false"/>
               <w:rPr>
                 <w:rFonts w:ascii="Times New Roman" w:hAnsi="Times New Roman"/>
                 <w:sz w:val="20"/>
@@ -607,7 +498,8 @@
           </w:tcPr>
           <w:p>
             <w:pPr>
-              <w:widowControl w:val="0"/>
+              <w:pStyle w:val="Normal"/>
+              <w:widowControl w:val="false"/>
               <w:jc w:val="center"/>
               <w:rPr>
                 <w:rFonts w:ascii="Times New Roman" w:hAnsi="Times New Roman"/>
@@ -623,9 +515,42 @@
                 <w:szCs w:val="20"/>
                 <w:lang w:val="en-US"/>
               </w:rPr>
+              <w:t>{{air_temp}}</w:t>
+            </w:r>
+          </w:p>
+        </w:tc>
+        <w:tc>
+          <w:tcPr>
+            <w:tcW w:w="2046" w:type="dxa"/>
+            <w:tcBorders>
+              <w:top w:val="single" w:sz="4" w:space="0" w:color="000000"/>
+              <w:left w:val="single" w:sz="4" w:space="0" w:color="000000"/>
+              <w:bottom w:val="single" w:sz="4" w:space="0" w:color="000000"/>
+              <w:right w:val="single" w:sz="4" w:space="0" w:color="000000"/>
+            </w:tcBorders>
+          </w:tcPr>
+          <w:p>
+            <w:pPr>
+              <w:pStyle w:val="Normal"/>
+              <w:widowControl w:val="false"/>
+              <w:jc w:val="center"/>
+              <w:rPr>
+                <w:rFonts w:ascii="Times New Roman" w:hAnsi="Times New Roman"/>
+                <w:sz w:val="20"/>
+                <w:szCs w:val="20"/>
+                <w:lang w:val="en-US"/>
+              </w:rPr>
+            </w:pPr>
+            <w:r>
+              <w:rPr>
+                <w:rFonts w:ascii="Times New Roman" w:hAnsi="Times New Roman"/>
+                <w:sz w:val="20"/>
+                <w:szCs w:val="20"/>
+                <w:lang w:val="en-US"/>
+              </w:rPr>
               <w:t>{{</w:t>
             </w:r>
-            <w:proofErr w:type="spellStart"/>
+            <w:bookmarkStart w:id="1" w:name="__DdeLink__346_2698999298"/>
             <w:r>
               <w:rPr>
                 <w:rFonts w:ascii="Times New Roman" w:hAnsi="Times New Roman"/>
@@ -635,61 +560,7 @@
               </w:rPr>
               <w:t>air_temp</w:t>
             </w:r>
-            <w:proofErr w:type="spellEnd"/>
-            <w:r>
-              <w:rPr>
-                <w:rFonts w:ascii="Times New Roman" w:hAnsi="Times New Roman"/>
-                <w:sz w:val="20"/>
-                <w:szCs w:val="20"/>
-                <w:lang w:val="en-US"/>
-              </w:rPr>
-              <w:t>}}</w:t>
-            </w:r>
-          </w:p>
-        </w:tc>
-        <w:tc>
-          <w:tcPr>
-            <w:tcW w:w="2046" w:type="dxa"/>
-            <w:tcBorders>
-              <w:top w:val="single" w:sz="4" w:space="0" w:color="000000"/>
-              <w:left w:val="single" w:sz="4" w:space="0" w:color="000000"/>
-              <w:bottom w:val="single" w:sz="4" w:space="0" w:color="000000"/>
-              <w:right w:val="single" w:sz="4" w:space="0" w:color="000000"/>
-            </w:tcBorders>
-          </w:tcPr>
-          <w:p>
-            <w:pPr>
-              <w:widowControl w:val="0"/>
-              <w:jc w:val="center"/>
-              <w:rPr>
-                <w:rFonts w:ascii="Times New Roman" w:hAnsi="Times New Roman"/>
-                <w:sz w:val="20"/>
-                <w:szCs w:val="20"/>
-                <w:lang w:val="en-US"/>
-              </w:rPr>
-            </w:pPr>
-            <w:r>
-              <w:rPr>
-                <w:rFonts w:ascii="Times New Roman" w:hAnsi="Times New Roman"/>
-                <w:sz w:val="20"/>
-                <w:szCs w:val="20"/>
-                <w:lang w:val="en-US"/>
-              </w:rPr>
-              <w:t>{{</w:t>
-            </w:r>
-            <w:bookmarkStart w:id="1" w:name="__DdeLink__346_2698999298"/>
-            <w:proofErr w:type="spellStart"/>
-            <w:r>
-              <w:rPr>
-                <w:rFonts w:ascii="Times New Roman" w:hAnsi="Times New Roman"/>
-                <w:sz w:val="20"/>
-                <w:szCs w:val="20"/>
-                <w:lang w:val="en-US"/>
-              </w:rPr>
-              <w:t>air_temp</w:t>
-            </w:r>
             <w:bookmarkEnd w:id="1"/>
-            <w:proofErr w:type="spellEnd"/>
             <w:r>
               <w:rPr>
                 <w:rFonts w:ascii="Times New Roman" w:hAnsi="Times New Roman"/>
@@ -703,6 +574,7 @@
         </w:tc>
       </w:tr>
       <w:tr>
+        <w:trPr/>
         <w:tc>
           <w:tcPr>
             <w:tcW w:w="5203" w:type="dxa"/>
@@ -715,7 +587,8 @@
           </w:tcPr>
           <w:p>
             <w:pPr>
-              <w:widowControl w:val="0"/>
+              <w:pStyle w:val="Normal"/>
+              <w:widowControl w:val="false"/>
               <w:rPr>
                 <w:rFonts w:ascii="Times New Roman" w:hAnsi="Times New Roman"/>
                 <w:sz w:val="20"/>
@@ -762,7 +635,8 @@
           </w:tcPr>
           <w:p>
             <w:pPr>
-              <w:widowControl w:val="0"/>
+              <w:pStyle w:val="Normal"/>
+              <w:widowControl w:val="false"/>
               <w:jc w:val="center"/>
               <w:rPr>
                 <w:rFonts w:ascii="Times New Roman" w:hAnsi="Times New Roman"/>
@@ -781,7 +655,6 @@
               <w:t>{{</w:t>
             </w:r>
             <w:bookmarkStart w:id="2" w:name="__DdeLink__348_2698999298"/>
-            <w:proofErr w:type="spellStart"/>
             <w:r>
               <w:rPr>
                 <w:rFonts w:ascii="Times New Roman" w:hAnsi="Times New Roman"/>
@@ -792,7 +665,6 @@
               <w:t>water_temp_start</w:t>
             </w:r>
             <w:bookmarkEnd w:id="2"/>
-            <w:proofErr w:type="spellEnd"/>
             <w:r>
               <w:rPr>
                 <w:rFonts w:ascii="Times New Roman" w:hAnsi="Times New Roman"/>
@@ -816,7 +688,8 @@
           </w:tcPr>
           <w:p>
             <w:pPr>
-              <w:widowControl w:val="0"/>
+              <w:pStyle w:val="Normal"/>
+              <w:widowControl w:val="false"/>
               <w:jc w:val="center"/>
               <w:rPr>
                 <w:rFonts w:ascii="Times New Roman" w:hAnsi="Times New Roman"/>
@@ -832,32 +705,13 @@
                 <w:szCs w:val="20"/>
                 <w:lang w:val="en-US"/>
               </w:rPr>
-              <w:t>{{</w:t>
-            </w:r>
-            <w:proofErr w:type="spellStart"/>
-            <w:r>
-              <w:rPr>
-                <w:rFonts w:ascii="Times New Roman" w:hAnsi="Times New Roman"/>
-                <w:sz w:val="20"/>
-                <w:szCs w:val="20"/>
-                <w:lang w:val="en-US"/>
-              </w:rPr>
-              <w:t>water_temp_end</w:t>
-            </w:r>
-            <w:proofErr w:type="spellEnd"/>
-            <w:r>
-              <w:rPr>
-                <w:rFonts w:ascii="Times New Roman" w:hAnsi="Times New Roman"/>
-                <w:sz w:val="20"/>
-                <w:szCs w:val="20"/>
-                <w:lang w:val="en-US"/>
-              </w:rPr>
-              <w:t>}}</w:t>
+              <w:t>{{water_temp_end}}</w:t>
             </w:r>
           </w:p>
         </w:tc>
       </w:tr>
       <w:tr>
+        <w:trPr/>
         <w:tc>
           <w:tcPr>
             <w:tcW w:w="5203" w:type="dxa"/>
@@ -870,7 +724,8 @@
           </w:tcPr>
           <w:p>
             <w:pPr>
-              <w:widowControl w:val="0"/>
+              <w:pStyle w:val="Normal"/>
+              <w:widowControl w:val="false"/>
               <w:rPr>
                 <w:rFonts w:ascii="Times New Roman" w:hAnsi="Times New Roman"/>
                 <w:sz w:val="20"/>
@@ -900,7 +755,8 @@
           </w:tcPr>
           <w:p>
             <w:pPr>
-              <w:widowControl w:val="0"/>
+              <w:pStyle w:val="Normal"/>
+              <w:widowControl w:val="false"/>
               <w:jc w:val="center"/>
               <w:rPr>
                 <w:rFonts w:ascii="Times New Roman" w:hAnsi="Times New Roman"/>
@@ -952,7 +808,8 @@
           </w:tcPr>
           <w:p>
             <w:pPr>
-              <w:widowControl w:val="0"/>
+              <w:pStyle w:val="Normal"/>
+              <w:widowControl w:val="false"/>
               <w:jc w:val="center"/>
               <w:rPr>
                 <w:rFonts w:ascii="Times New Roman" w:hAnsi="Times New Roman"/>
@@ -974,6 +831,7 @@
         </w:tc>
       </w:tr>
       <w:tr>
+        <w:trPr/>
         <w:tc>
           <w:tcPr>
             <w:tcW w:w="5203" w:type="dxa"/>
@@ -986,7 +844,8 @@
           </w:tcPr>
           <w:p>
             <w:pPr>
-              <w:widowControl w:val="0"/>
+              <w:pStyle w:val="Normal"/>
+              <w:widowControl w:val="false"/>
               <w:rPr>
                 <w:rFonts w:ascii="Times New Roman" w:hAnsi="Times New Roman"/>
                 <w:sz w:val="20"/>
@@ -1015,7 +874,8 @@
           </w:tcPr>
           <w:p>
             <w:pPr>
-              <w:widowControl w:val="0"/>
+              <w:pStyle w:val="Normal"/>
+              <w:widowControl w:val="false"/>
               <w:jc w:val="center"/>
               <w:rPr>
                 <w:rFonts w:ascii="Times New Roman" w:hAnsi="Times New Roman"/>
@@ -1031,9 +891,42 @@
                 <w:szCs w:val="20"/>
                 <w:lang w:val="en-US"/>
               </w:rPr>
+              <w:t>{{atm_pressure}}</w:t>
+            </w:r>
+          </w:p>
+        </w:tc>
+        <w:tc>
+          <w:tcPr>
+            <w:tcW w:w="2046" w:type="dxa"/>
+            <w:tcBorders>
+              <w:top w:val="single" w:sz="4" w:space="0" w:color="000000"/>
+              <w:left w:val="single" w:sz="4" w:space="0" w:color="000000"/>
+              <w:bottom w:val="single" w:sz="4" w:space="0" w:color="000000"/>
+              <w:right w:val="single" w:sz="4" w:space="0" w:color="000000"/>
+            </w:tcBorders>
+          </w:tcPr>
+          <w:p>
+            <w:pPr>
+              <w:pStyle w:val="Normal"/>
+              <w:widowControl w:val="false"/>
+              <w:jc w:val="center"/>
+              <w:rPr>
+                <w:rFonts w:ascii="Times New Roman" w:hAnsi="Times New Roman"/>
+                <w:sz w:val="20"/>
+                <w:szCs w:val="20"/>
+                <w:lang w:val="en-US"/>
+              </w:rPr>
+            </w:pPr>
+            <w:r>
+              <w:rPr>
+                <w:rFonts w:ascii="Times New Roman" w:hAnsi="Times New Roman"/>
+                <w:sz w:val="20"/>
+                <w:szCs w:val="20"/>
+                <w:lang w:val="en-US"/>
+              </w:rPr>
               <w:t>{{</w:t>
             </w:r>
-            <w:proofErr w:type="spellStart"/>
+            <w:bookmarkStart w:id="4" w:name="__DdeLink__353_2698999298"/>
             <w:r>
               <w:rPr>
                 <w:rFonts w:ascii="Times New Roman" w:hAnsi="Times New Roman"/>
@@ -1043,61 +936,7 @@
               </w:rPr>
               <w:t>atm_pressure</w:t>
             </w:r>
-            <w:proofErr w:type="spellEnd"/>
-            <w:r>
-              <w:rPr>
-                <w:rFonts w:ascii="Times New Roman" w:hAnsi="Times New Roman"/>
-                <w:sz w:val="20"/>
-                <w:szCs w:val="20"/>
-                <w:lang w:val="en-US"/>
-              </w:rPr>
-              <w:t>}}</w:t>
-            </w:r>
-          </w:p>
-        </w:tc>
-        <w:tc>
-          <w:tcPr>
-            <w:tcW w:w="2046" w:type="dxa"/>
-            <w:tcBorders>
-              <w:top w:val="single" w:sz="4" w:space="0" w:color="000000"/>
-              <w:left w:val="single" w:sz="4" w:space="0" w:color="000000"/>
-              <w:bottom w:val="single" w:sz="4" w:space="0" w:color="000000"/>
-              <w:right w:val="single" w:sz="4" w:space="0" w:color="000000"/>
-            </w:tcBorders>
-          </w:tcPr>
-          <w:p>
-            <w:pPr>
-              <w:widowControl w:val="0"/>
-              <w:jc w:val="center"/>
-              <w:rPr>
-                <w:rFonts w:ascii="Times New Roman" w:hAnsi="Times New Roman"/>
-                <w:sz w:val="20"/>
-                <w:szCs w:val="20"/>
-                <w:lang w:val="en-US"/>
-              </w:rPr>
-            </w:pPr>
-            <w:r>
-              <w:rPr>
-                <w:rFonts w:ascii="Times New Roman" w:hAnsi="Times New Roman"/>
-                <w:sz w:val="20"/>
-                <w:szCs w:val="20"/>
-                <w:lang w:val="en-US"/>
-              </w:rPr>
-              <w:t>{{</w:t>
-            </w:r>
-            <w:bookmarkStart w:id="4" w:name="__DdeLink__353_2698999298"/>
-            <w:proofErr w:type="spellStart"/>
-            <w:r>
-              <w:rPr>
-                <w:rFonts w:ascii="Times New Roman" w:hAnsi="Times New Roman"/>
-                <w:sz w:val="20"/>
-                <w:szCs w:val="20"/>
-                <w:lang w:val="en-US"/>
-              </w:rPr>
-              <w:t>atm_pressure</w:t>
-            </w:r>
             <w:bookmarkEnd w:id="4"/>
-            <w:proofErr w:type="spellEnd"/>
             <w:r>
               <w:rPr>
                 <w:rFonts w:ascii="Times New Roman" w:hAnsi="Times New Roman"/>
@@ -1113,6 +952,7 @@
     </w:tbl>
     <w:p>
       <w:pPr>
+        <w:pStyle w:val="Normal"/>
         <w:jc w:val="both"/>
         <w:rPr>
           <w:rFonts w:ascii="Times New Roman" w:hAnsi="Times New Roman"/>
@@ -1120,9 +960,17 @@
           <w:szCs w:val="20"/>
         </w:rPr>
       </w:pPr>
+      <w:r>
+        <w:rPr>
+          <w:rFonts w:ascii="Times New Roman" w:hAnsi="Times New Roman"/>
+          <w:sz w:val="20"/>
+          <w:szCs w:val="20"/>
+        </w:rPr>
+      </w:r>
     </w:p>
     <w:p>
       <w:pPr>
+        <w:pStyle w:val="Normal"/>
         <w:jc w:val="both"/>
         <w:rPr>
           <w:rFonts w:ascii="Times New Roman" w:hAnsi="Times New Roman"/>
@@ -1139,7 +987,6 @@
         <w:t>Показания прибора: в начале измерений {{</w:t>
       </w:r>
       <w:bookmarkStart w:id="5" w:name="__DdeLink__355_2698999298"/>
-      <w:proofErr w:type="spellStart"/>
       <w:r>
         <w:rPr>
           <w:rFonts w:ascii="Times New Roman" w:hAnsi="Times New Roman"/>
@@ -1149,7 +996,6 @@
         <w:t>readings_start</w:t>
       </w:r>
       <w:bookmarkEnd w:id="5"/>
-      <w:proofErr w:type="spellEnd"/>
       <w:r>
         <w:rPr>
           <w:rFonts w:ascii="Times New Roman" w:hAnsi="Times New Roman"/>
@@ -1176,7 +1022,6 @@
         <w:t xml:space="preserve"> в конце измерений {{</w:t>
       </w:r>
       <w:bookmarkStart w:id="6" w:name="__DdeLink__357_2698999298"/>
-      <w:proofErr w:type="spellStart"/>
       <w:r>
         <w:rPr>
           <w:rFonts w:ascii="Times New Roman" w:hAnsi="Times New Roman"/>
@@ -1186,7 +1031,6 @@
         <w:t>readings_end</w:t>
       </w:r>
       <w:bookmarkEnd w:id="6"/>
-      <w:proofErr w:type="spellEnd"/>
       <w:r>
         <w:rPr>
           <w:rFonts w:ascii="Times New Roman" w:hAnsi="Times New Roman"/>
@@ -1207,6 +1051,7 @@
     </w:p>
     <w:p>
       <w:pPr>
+        <w:pStyle w:val="Normal"/>
         <w:jc w:val="both"/>
         <w:rPr>
           <w:rFonts w:ascii="Times New Roman" w:hAnsi="Times New Roman"/>
@@ -1225,6 +1070,7 @@
     </w:p>
     <w:p>
       <w:pPr>
+        <w:pStyle w:val="Normal"/>
         <w:jc w:val="both"/>
         <w:rPr>
           <w:rFonts w:ascii="Times New Roman" w:hAnsi="Times New Roman"/>
@@ -1238,61 +1084,17 @@
           <w:sz w:val="20"/>
           <w:szCs w:val="20"/>
         </w:rPr>
-        <w:t>{{</w:t>
-      </w:r>
-      <w:proofErr w:type="spellStart"/>
-      <w:r>
-        <w:rPr>
-          <w:rFonts w:ascii="Times New Roman" w:hAnsi="Times New Roman"/>
-          <w:sz w:val="20"/>
-          <w:szCs w:val="20"/>
+        <w:t>{{standart}} зав. № {{</w:t>
+      </w:r>
+      <w:r>
+        <w:rPr>
+          <w:rFonts w:ascii="Times New Roman" w:hAnsi="Times New Roman"/>
+          <w:sz w:val="20"/>
+          <w:szCs w:val="20"/>
+          <w:lang w:val="en-US"/>
         </w:rPr>
         <w:t>standart</w:t>
       </w:r>
-      <w:proofErr w:type="spellEnd"/>
-      <w:r>
-        <w:rPr>
-          <w:rFonts w:ascii="Times New Roman" w:hAnsi="Times New Roman"/>
-          <w:sz w:val="20"/>
-          <w:szCs w:val="20"/>
-        </w:rPr>
-        <w:t>}}</w:t>
-      </w:r>
-      <w:r>
-        <w:rPr>
-          <w:rFonts w:ascii="Times New Roman" w:hAnsi="Times New Roman"/>
-          <w:sz w:val="20"/>
-          <w:szCs w:val="20"/>
-        </w:rPr>
-        <w:t xml:space="preserve"> </w:t>
-      </w:r>
-      <w:r>
-        <w:rPr>
-          <w:rFonts w:ascii="Times New Roman" w:hAnsi="Times New Roman"/>
-          <w:sz w:val="20"/>
-          <w:szCs w:val="20"/>
-        </w:rPr>
-        <w:t xml:space="preserve">зав. № </w:t>
-      </w:r>
-      <w:r>
-        <w:rPr>
-          <w:rFonts w:ascii="Times New Roman" w:hAnsi="Times New Roman"/>
-          <w:sz w:val="20"/>
-          <w:szCs w:val="20"/>
-        </w:rPr>
-        <w:t>{{</w:t>
-      </w:r>
-      <w:proofErr w:type="spellStart"/>
-      <w:r>
-        <w:rPr>
-          <w:rFonts w:ascii="Times New Roman" w:hAnsi="Times New Roman"/>
-          <w:sz w:val="20"/>
-          <w:szCs w:val="20"/>
-          <w:lang w:val="en-US"/>
-        </w:rPr>
-        <w:t>standart</w:t>
-      </w:r>
-      <w:proofErr w:type="spellEnd"/>
       <w:r>
         <w:rPr>
           <w:rFonts w:ascii="Times New Roman" w:hAnsi="Times New Roman"/>
@@ -1321,6 +1123,7 @@
     </w:p>
     <w:p>
       <w:pPr>
+        <w:pStyle w:val="Normal"/>
         <w:jc w:val="both"/>
         <w:rPr>
           <w:rFonts w:ascii="Times New Roman" w:hAnsi="Times New Roman"/>
@@ -1339,6 +1142,7 @@
     </w:p>
     <w:p>
       <w:pPr>
+        <w:pStyle w:val="Normal"/>
         <w:jc w:val="both"/>
         <w:rPr>
           <w:rFonts w:ascii="Times New Roman" w:hAnsi="Times New Roman"/>
@@ -1352,29 +1156,12 @@
           <w:sz w:val="20"/>
           <w:szCs w:val="20"/>
         </w:rPr>
-        <w:t>{{</w:t>
-      </w:r>
-      <w:proofErr w:type="spellStart"/>
-      <w:r>
-        <w:rPr>
-          <w:rFonts w:ascii="Times New Roman" w:hAnsi="Times New Roman"/>
-          <w:sz w:val="20"/>
-          <w:szCs w:val="20"/>
-        </w:rPr>
-        <w:t>termometr</w:t>
-      </w:r>
-      <w:proofErr w:type="spellEnd"/>
-      <w:r>
-        <w:rPr>
-          <w:rFonts w:ascii="Times New Roman" w:hAnsi="Times New Roman"/>
-          <w:sz w:val="20"/>
-          <w:szCs w:val="20"/>
-        </w:rPr>
-        <w:t>}}</w:t>
+        <w:t>{{termometr}}</w:t>
       </w:r>
     </w:p>
     <w:p>
       <w:pPr>
+        <w:pStyle w:val="Normal"/>
         <w:jc w:val="both"/>
         <w:rPr>
           <w:rFonts w:ascii="Times New Roman" w:hAnsi="Times New Roman"/>
@@ -1388,29 +1175,12 @@
           <w:sz w:val="20"/>
           <w:szCs w:val="20"/>
         </w:rPr>
-        <w:t>{{</w:t>
-      </w:r>
-      <w:proofErr w:type="spellStart"/>
-      <w:r>
-        <w:rPr>
-          <w:rFonts w:ascii="Times New Roman" w:hAnsi="Times New Roman"/>
-          <w:sz w:val="20"/>
-          <w:szCs w:val="20"/>
-        </w:rPr>
-        <w:t>gigrometr</w:t>
-      </w:r>
-      <w:proofErr w:type="spellEnd"/>
-      <w:r>
-        <w:rPr>
-          <w:rFonts w:ascii="Times New Roman" w:hAnsi="Times New Roman"/>
-          <w:sz w:val="20"/>
-          <w:szCs w:val="20"/>
-        </w:rPr>
-        <w:t>}}</w:t>
+        <w:t>{{gigrometr}}</w:t>
       </w:r>
     </w:p>
     <w:p>
       <w:pPr>
+        <w:pStyle w:val="Normal"/>
         <w:jc w:val="both"/>
         <w:rPr>
           <w:rFonts w:ascii="Times New Roman" w:hAnsi="Times New Roman"/>
@@ -1424,29 +1194,12 @@
           <w:sz w:val="20"/>
           <w:szCs w:val="20"/>
         </w:rPr>
-        <w:t>{{</w:t>
-      </w:r>
-      <w:proofErr w:type="spellStart"/>
-      <w:r>
-        <w:rPr>
-          <w:rFonts w:ascii="Times New Roman" w:hAnsi="Times New Roman"/>
-          <w:sz w:val="20"/>
-          <w:szCs w:val="20"/>
-        </w:rPr>
-        <w:t>stopwatch</w:t>
-      </w:r>
-      <w:proofErr w:type="spellEnd"/>
-      <w:r>
-        <w:rPr>
-          <w:rFonts w:ascii="Times New Roman" w:hAnsi="Times New Roman"/>
-          <w:sz w:val="20"/>
-          <w:szCs w:val="20"/>
-        </w:rPr>
-        <w:t>}}</w:t>
+        <w:t>{{stopwatch}}</w:t>
       </w:r>
     </w:p>
     <w:p>
       <w:pPr>
+        <w:pStyle w:val="Normal"/>
         <w:jc w:val="both"/>
         <w:rPr>
           <w:rFonts w:ascii="Times New Roman" w:hAnsi="Times New Roman"/>
@@ -1460,29 +1213,16 @@
           <w:sz w:val="20"/>
           <w:szCs w:val="20"/>
         </w:rPr>
-        <w:t>{{</w:t>
-      </w:r>
-      <w:proofErr w:type="spellStart"/>
-      <w:r>
-        <w:rPr>
-          <w:rFonts w:ascii="Times New Roman" w:hAnsi="Times New Roman"/>
-          <w:sz w:val="20"/>
-          <w:szCs w:val="20"/>
-        </w:rPr>
-        <w:t>barometr</w:t>
-      </w:r>
-      <w:proofErr w:type="spellEnd"/>
-      <w:r>
-        <w:rPr>
-          <w:rFonts w:ascii="Times New Roman" w:hAnsi="Times New Roman"/>
-          <w:sz w:val="20"/>
-          <w:szCs w:val="20"/>
-        </w:rPr>
-        <w:t>}}</w:t>
+        <w:t>{{barometr}}</w:t>
       </w:r>
     </w:p>
     <w:p>
       <w:pPr>
+        <w:pStyle w:val="Normal"/>
+        <w:numPr>
+          <w:ilvl w:val="0"/>
+          <w:numId w:val="0"/>
+        </w:numPr>
         <w:jc w:val="both"/>
         <w:outlineLvl w:val="0"/>
         <w:rPr>
@@ -1526,7 +1266,6 @@
         </w:rPr>
         <w:t xml:space="preserve"> </w:t>
       </w:r>
-      <w:proofErr w:type="spellStart"/>
       <w:r>
         <w:rPr>
           <w:rFonts w:ascii="Times New Roman" w:hAnsi="Times New Roman"/>
@@ -1537,7 +1276,6 @@
         </w:rPr>
         <w:t>Vc</w:t>
       </w:r>
-      <w:proofErr w:type="spellEnd"/>
       <w:r>
         <w:rPr>
           <w:rFonts w:ascii="Times New Roman" w:hAnsi="Times New Roman"/>
@@ -1557,7 +1295,6 @@
         </w:rPr>
         <w:t>V</w:t>
       </w:r>
-      <w:proofErr w:type="spellStart"/>
       <w:r>
         <w:rPr>
           <w:rFonts w:ascii="Times New Roman" w:hAnsi="Times New Roman"/>
@@ -1565,17 +1302,7 @@
           <w:szCs w:val="20"/>
           <w:u w:val="single"/>
         </w:rPr>
-        <w:t>эт</w:t>
-      </w:r>
-      <w:proofErr w:type="spellEnd"/>
-      <w:r>
-        <w:rPr>
-          <w:rFonts w:ascii="Times New Roman" w:hAnsi="Times New Roman"/>
-          <w:sz w:val="20"/>
-          <w:szCs w:val="20"/>
-          <w:u w:val="single"/>
-        </w:rPr>
-        <w:t xml:space="preserve"> </w:t>
+        <w:t xml:space="preserve">эт </w:t>
       </w:r>
       <w:r>
         <w:rPr>
@@ -1589,6 +1316,11 @@
     </w:p>
     <w:p>
       <w:pPr>
+        <w:pStyle w:val="Normal"/>
+        <w:numPr>
+          <w:ilvl w:val="0"/>
+          <w:numId w:val="0"/>
+        </w:numPr>
         <w:jc w:val="both"/>
         <w:outlineLvl w:val="0"/>
         <w:rPr>
@@ -1615,7 +1347,6 @@
         </w:rPr>
         <w:t>V</w:t>
       </w:r>
-      <w:proofErr w:type="spellStart"/>
       <w:r>
         <w:rPr>
           <w:rFonts w:ascii="Times New Roman" w:hAnsi="Times New Roman"/>
@@ -1624,10 +1355,10 @@
         </w:rPr>
         <w:t>эт</w:t>
       </w:r>
-      <w:proofErr w:type="spellEnd"/>
     </w:p>
     <w:p>
       <w:pPr>
+        <w:pStyle w:val="Normal"/>
         <w:rPr>
           <w:rFonts w:ascii="Times New Roman" w:hAnsi="Times New Roman"/>
           <w:sz w:val="20"/>
@@ -1641,13 +1372,6 @@
           <w:szCs w:val="20"/>
         </w:rPr>
         <w:t>Результат внешнего осмотра в соответствии с п. 2.7.1. МИ 1592-2015</w:t>
-      </w:r>
-      <w:r>
-        <w:rPr>
-          <w:rFonts w:ascii="Times New Roman" w:hAnsi="Times New Roman"/>
-          <w:sz w:val="20"/>
-          <w:szCs w:val="20"/>
-        </w:rPr>
         <w:tab/>
       </w:r>
       <w:r>
@@ -1662,6 +1386,7 @@
     </w:p>
     <w:p>
       <w:pPr>
+        <w:pStyle w:val="Normal"/>
         <w:rPr>
           <w:rFonts w:ascii="Times New Roman" w:hAnsi="Times New Roman"/>
           <w:sz w:val="20"/>
@@ -1675,13 +1400,6 @@
           <w:szCs w:val="20"/>
         </w:rPr>
         <w:t>Проверка на герметичность в соответствии с п. 2.7.2 МИ 1592-2015</w:t>
-      </w:r>
-      <w:r>
-        <w:rPr>
-          <w:rFonts w:ascii="Times New Roman" w:hAnsi="Times New Roman"/>
-          <w:sz w:val="20"/>
-          <w:szCs w:val="20"/>
-        </w:rPr>
         <w:tab/>
       </w:r>
       <w:r>
@@ -1696,29 +1414,45 @@
     </w:p>
     <w:p>
       <w:pPr>
+        <w:pStyle w:val="Normal"/>
         <w:rPr>
           <w:rFonts w:ascii="Times New Roman" w:hAnsi="Times New Roman"/>
           <w:sz w:val="20"/>
           <w:szCs w:val="20"/>
         </w:rPr>
       </w:pPr>
+      <w:r>
+        <w:rPr>
+          <w:rFonts w:ascii="Times New Roman" w:hAnsi="Times New Roman"/>
+          <w:sz w:val="20"/>
+          <w:szCs w:val="20"/>
+        </w:rPr>
+      </w:r>
     </w:p>
     <w:tbl>
       <w:tblPr>
         <w:tblW w:w="8897" w:type="dxa"/>
+        <w:jc w:val="left"/>
         <w:tblInd w:w="113" w:type="dxa"/>
         <w:tblLayout w:type="fixed"/>
-        <w:tblLook w:val="00A0" w:firstRow="1" w:lastRow="0" w:firstColumn="1" w:lastColumn="0" w:noHBand="0" w:noVBand="0"/>
+        <w:tblCellMar>
+          <w:top w:w="0" w:type="dxa"/>
+          <w:left w:w="108" w:type="dxa"/>
+          <w:bottom w:w="0" w:type="dxa"/>
+          <w:right w:w="108" w:type="dxa"/>
+        </w:tblCellMar>
+        <w:tblLook w:val="00a0" w:noHBand="0" w:noVBand="0" w:firstColumn="1" w:lastRow="0" w:lastColumn="0" w:firstRow="1"/>
       </w:tblPr>
       <w:tblGrid>
-        <w:gridCol w:w="1807"/>
+        <w:gridCol w:w="1806"/>
         <w:gridCol w:w="1278"/>
         <w:gridCol w:w="1134"/>
-        <w:gridCol w:w="1135"/>
-        <w:gridCol w:w="1417"/>
+        <w:gridCol w:w="1136"/>
+        <w:gridCol w:w="1416"/>
         <w:gridCol w:w="2126"/>
       </w:tblGrid>
       <w:tr>
+        <w:trPr/>
         <w:tc>
           <w:tcPr>
             <w:tcW w:w="1806" w:type="dxa"/>
@@ -1732,47 +1466,80 @@
           </w:tcPr>
           <w:p>
             <w:pPr>
-              <w:widowControl w:val="0"/>
-              <w:rPr>
-                <w:rFonts w:ascii="Times New Roman" w:hAnsi="Times New Roman"/>
-                <w:sz w:val="20"/>
-                <w:szCs w:val="20"/>
-              </w:rPr>
-            </w:pPr>
-          </w:p>
-          <w:p>
-            <w:pPr>
-              <w:widowControl w:val="0"/>
-              <w:rPr>
-                <w:rFonts w:ascii="Times New Roman" w:hAnsi="Times New Roman"/>
-                <w:sz w:val="20"/>
-                <w:szCs w:val="20"/>
-              </w:rPr>
-            </w:pPr>
-          </w:p>
-          <w:p>
-            <w:pPr>
-              <w:widowControl w:val="0"/>
-              <w:rPr>
-                <w:rFonts w:ascii="Times New Roman" w:hAnsi="Times New Roman"/>
-                <w:sz w:val="20"/>
-                <w:szCs w:val="20"/>
-              </w:rPr>
-            </w:pPr>
-          </w:p>
-          <w:p>
-            <w:pPr>
-              <w:widowControl w:val="0"/>
-              <w:rPr>
-                <w:rFonts w:ascii="Times New Roman" w:hAnsi="Times New Roman"/>
-                <w:sz w:val="20"/>
-                <w:szCs w:val="20"/>
-              </w:rPr>
-            </w:pPr>
-          </w:p>
-          <w:p>
-            <w:pPr>
-              <w:widowControl w:val="0"/>
+              <w:pStyle w:val="Normal"/>
+              <w:widowControl w:val="false"/>
+              <w:rPr>
+                <w:rFonts w:ascii="Times New Roman" w:hAnsi="Times New Roman"/>
+                <w:sz w:val="20"/>
+                <w:szCs w:val="20"/>
+              </w:rPr>
+            </w:pPr>
+            <w:r>
+              <w:rPr>
+                <w:rFonts w:ascii="Times New Roman" w:hAnsi="Times New Roman"/>
+                <w:sz w:val="20"/>
+                <w:szCs w:val="20"/>
+              </w:rPr>
+            </w:r>
+          </w:p>
+          <w:p>
+            <w:pPr>
+              <w:pStyle w:val="Normal"/>
+              <w:widowControl w:val="false"/>
+              <w:rPr>
+                <w:rFonts w:ascii="Times New Roman" w:hAnsi="Times New Roman"/>
+                <w:sz w:val="20"/>
+                <w:szCs w:val="20"/>
+              </w:rPr>
+            </w:pPr>
+            <w:r>
+              <w:rPr>
+                <w:rFonts w:ascii="Times New Roman" w:hAnsi="Times New Roman"/>
+                <w:sz w:val="20"/>
+                <w:szCs w:val="20"/>
+              </w:rPr>
+            </w:r>
+          </w:p>
+          <w:p>
+            <w:pPr>
+              <w:pStyle w:val="Normal"/>
+              <w:widowControl w:val="false"/>
+              <w:rPr>
+                <w:rFonts w:ascii="Times New Roman" w:hAnsi="Times New Roman"/>
+                <w:sz w:val="20"/>
+                <w:szCs w:val="20"/>
+              </w:rPr>
+            </w:pPr>
+            <w:r>
+              <w:rPr>
+                <w:rFonts w:ascii="Times New Roman" w:hAnsi="Times New Roman"/>
+                <w:sz w:val="20"/>
+                <w:szCs w:val="20"/>
+              </w:rPr>
+            </w:r>
+          </w:p>
+          <w:p>
+            <w:pPr>
+              <w:pStyle w:val="Normal"/>
+              <w:widowControl w:val="false"/>
+              <w:rPr>
+                <w:rFonts w:ascii="Times New Roman" w:hAnsi="Times New Roman"/>
+                <w:sz w:val="20"/>
+                <w:szCs w:val="20"/>
+              </w:rPr>
+            </w:pPr>
+            <w:r>
+              <w:rPr>
+                <w:rFonts w:ascii="Times New Roman" w:hAnsi="Times New Roman"/>
+                <w:sz w:val="20"/>
+                <w:szCs w:val="20"/>
+              </w:rPr>
+            </w:r>
+          </w:p>
+          <w:p>
+            <w:pPr>
+              <w:pStyle w:val="Normal"/>
+              <w:widowControl w:val="false"/>
               <w:rPr>
                 <w:rFonts w:ascii="Times New Roman" w:hAnsi="Times New Roman"/>
                 <w:sz w:val="20"/>
@@ -1801,7 +1568,8 @@
           </w:tcPr>
           <w:p>
             <w:pPr>
-              <w:widowControl w:val="0"/>
+              <w:pStyle w:val="Normal"/>
+              <w:widowControl w:val="false"/>
               <w:rPr>
                 <w:rFonts w:ascii="Times New Roman" w:hAnsi="Times New Roman"/>
                 <w:sz w:val="20"/>
@@ -1830,7 +1598,8 @@
           </w:tcPr>
           <w:p>
             <w:pPr>
-              <w:widowControl w:val="0"/>
+              <w:pStyle w:val="Normal"/>
+              <w:widowControl w:val="false"/>
               <w:rPr>
                 <w:rFonts w:ascii="Times New Roman" w:hAnsi="Times New Roman"/>
                 <w:sz w:val="20"/>
@@ -1852,41 +1621,24 @@
                 <w:sz w:val="20"/>
                 <w:szCs w:val="20"/>
               </w:rPr>
-              <w:t xml:space="preserve"> </w:t>
-            </w:r>
-            <w:proofErr w:type="gramStart"/>
-            <w:r>
-              <w:rPr>
-                <w:rFonts w:ascii="Times New Roman" w:hAnsi="Times New Roman"/>
-                <w:sz w:val="20"/>
-                <w:szCs w:val="20"/>
-              </w:rPr>
-              <w:t>СИ.(</w:t>
-            </w:r>
-            <w:proofErr w:type="gramEnd"/>
-            <w:r>
-              <w:rPr>
-                <w:rFonts w:ascii="Times New Roman" w:hAnsi="Times New Roman"/>
-                <w:sz w:val="20"/>
-                <w:szCs w:val="20"/>
-              </w:rPr>
-              <w:t>л)</w:t>
-            </w:r>
-          </w:p>
-        </w:tc>
-        <w:tc>
-          <w:tcPr>
-            <w:tcW w:w="1135" w:type="dxa"/>
-            <w:tcBorders>
-              <w:top w:val="single" w:sz="4" w:space="0" w:color="000000"/>
-              <w:left w:val="single" w:sz="4" w:space="0" w:color="000000"/>
-              <w:bottom w:val="single" w:sz="4" w:space="0" w:color="000000"/>
-              <w:right w:val="single" w:sz="4" w:space="0" w:color="000000"/>
-            </w:tcBorders>
-          </w:tcPr>
-          <w:p>
-            <w:pPr>
-              <w:widowControl w:val="0"/>
+              <w:t xml:space="preserve"> СИ.(л)</w:t>
+            </w:r>
+          </w:p>
+        </w:tc>
+        <w:tc>
+          <w:tcPr>
+            <w:tcW w:w="1136" w:type="dxa"/>
+            <w:tcBorders>
+              <w:top w:val="single" w:sz="4" w:space="0" w:color="000000"/>
+              <w:left w:val="single" w:sz="4" w:space="0" w:color="000000"/>
+              <w:bottom w:val="single" w:sz="4" w:space="0" w:color="000000"/>
+              <w:right w:val="single" w:sz="4" w:space="0" w:color="000000"/>
+            </w:tcBorders>
+          </w:tcPr>
+          <w:p>
+            <w:pPr>
+              <w:pStyle w:val="Normal"/>
+              <w:widowControl w:val="false"/>
               <w:rPr>
                 <w:rFonts w:ascii="Times New Roman" w:hAnsi="Times New Roman"/>
                 <w:sz w:val="20"/>
@@ -1904,7 +1656,8 @@
           </w:p>
           <w:p>
             <w:pPr>
-              <w:widowControl w:val="0"/>
+              <w:pStyle w:val="Normal"/>
+              <w:widowControl w:val="false"/>
               <w:rPr>
                 <w:rFonts w:ascii="Times New Roman" w:hAnsi="Times New Roman"/>
                 <w:sz w:val="20"/>
@@ -1923,17 +1676,18 @@
         </w:tc>
         <w:tc>
           <w:tcPr>
-            <w:tcW w:w="1417" w:type="dxa"/>
-            <w:tcBorders>
-              <w:top w:val="single" w:sz="4" w:space="0" w:color="000000"/>
-              <w:left w:val="single" w:sz="4" w:space="0" w:color="000000"/>
-              <w:bottom w:val="single" w:sz="4" w:space="0" w:color="000000"/>
-              <w:right w:val="single" w:sz="4" w:space="0" w:color="000000"/>
-            </w:tcBorders>
-          </w:tcPr>
-          <w:p>
-            <w:pPr>
-              <w:widowControl w:val="0"/>
+            <w:tcW w:w="1416" w:type="dxa"/>
+            <w:tcBorders>
+              <w:top w:val="single" w:sz="4" w:space="0" w:color="000000"/>
+              <w:left w:val="single" w:sz="4" w:space="0" w:color="000000"/>
+              <w:bottom w:val="single" w:sz="4" w:space="0" w:color="000000"/>
+              <w:right w:val="single" w:sz="4" w:space="0" w:color="000000"/>
+            </w:tcBorders>
+          </w:tcPr>
+          <w:p>
+            <w:pPr>
+              <w:pStyle w:val="Normal"/>
+              <w:widowControl w:val="false"/>
               <w:rPr>
                 <w:rFonts w:ascii="Times New Roman" w:hAnsi="Times New Roman"/>
                 <w:sz w:val="20"/>
@@ -1962,63 +1716,55 @@
           </w:tcPr>
           <w:p>
             <w:pPr>
-              <w:widowControl w:val="0"/>
-              <w:rPr>
-                <w:rFonts w:ascii="Times New Roman" w:hAnsi="Times New Roman"/>
-                <w:sz w:val="20"/>
-                <w:szCs w:val="20"/>
-              </w:rPr>
-            </w:pPr>
-            <w:r>
-              <w:rPr>
-                <w:rFonts w:ascii="Times New Roman" w:hAnsi="Times New Roman"/>
-                <w:sz w:val="20"/>
-                <w:szCs w:val="20"/>
-              </w:rPr>
-              <w:t xml:space="preserve">Время </w:t>
-            </w:r>
-            <w:proofErr w:type="gramStart"/>
-            <w:r>
-              <w:rPr>
-                <w:rFonts w:ascii="Times New Roman" w:hAnsi="Times New Roman"/>
-                <w:sz w:val="20"/>
-                <w:szCs w:val="20"/>
-              </w:rPr>
-              <w:t>минимальное ,</w:t>
-            </w:r>
-            <w:proofErr w:type="gramEnd"/>
-            <w:r>
-              <w:rPr>
-                <w:rFonts w:ascii="Times New Roman" w:hAnsi="Times New Roman"/>
-                <w:sz w:val="20"/>
-                <w:szCs w:val="20"/>
-              </w:rPr>
-              <w:t xml:space="preserve"> с</w:t>
+              <w:pStyle w:val="Normal"/>
+              <w:widowControl w:val="false"/>
+              <w:rPr>
+                <w:rFonts w:ascii="Times New Roman" w:hAnsi="Times New Roman"/>
+                <w:sz w:val="20"/>
+                <w:szCs w:val="20"/>
+              </w:rPr>
+            </w:pPr>
+            <w:r>
+              <w:rPr>
+                <w:rFonts w:ascii="Times New Roman" w:hAnsi="Times New Roman"/>
+                <w:sz w:val="20"/>
+                <w:szCs w:val="20"/>
+              </w:rPr>
+              <w:t>Время минимальное , с</w:t>
             </w:r>
           </w:p>
         </w:tc>
       </w:tr>
       <w:tr>
+        <w:trPr/>
         <w:tc>
           <w:tcPr>
             <w:tcW w:w="1806" w:type="dxa"/>
-            <w:vMerge/>
-            <w:tcBorders>
-              <w:top w:val="single" w:sz="4" w:space="0" w:color="000000"/>
-              <w:left w:val="single" w:sz="4" w:space="0" w:color="000000"/>
-              <w:bottom w:val="single" w:sz="4" w:space="0" w:color="000000"/>
-              <w:right w:val="single" w:sz="4" w:space="0" w:color="000000"/>
-            </w:tcBorders>
-          </w:tcPr>
-          <w:p>
-            <w:pPr>
-              <w:widowControl w:val="0"/>
-              <w:rPr>
-                <w:rFonts w:ascii="Times New Roman" w:hAnsi="Times New Roman"/>
-                <w:sz w:val="20"/>
-                <w:szCs w:val="20"/>
-              </w:rPr>
-            </w:pPr>
+            <w:vMerge w:val="continue"/>
+            <w:tcBorders>
+              <w:top w:val="single" w:sz="4" w:space="0" w:color="000000"/>
+              <w:left w:val="single" w:sz="4" w:space="0" w:color="000000"/>
+              <w:bottom w:val="single" w:sz="4" w:space="0" w:color="000000"/>
+              <w:right w:val="single" w:sz="4" w:space="0" w:color="000000"/>
+            </w:tcBorders>
+          </w:tcPr>
+          <w:p>
+            <w:pPr>
+              <w:pStyle w:val="Normal"/>
+              <w:widowControl w:val="false"/>
+              <w:rPr>
+                <w:rFonts w:ascii="Times New Roman" w:hAnsi="Times New Roman"/>
+                <w:sz w:val="20"/>
+                <w:szCs w:val="20"/>
+              </w:rPr>
+            </w:pPr>
+            <w:r>
+              <w:rPr>
+                <w:rFonts w:ascii="Times New Roman" w:hAnsi="Times New Roman"/>
+                <w:sz w:val="20"/>
+                <w:szCs w:val="20"/>
+              </w:rPr>
+            </w:r>
           </w:p>
         </w:tc>
         <w:tc>
@@ -2033,8 +1779,9 @@
           </w:tcPr>
           <w:p>
             <w:pPr>
-              <w:widowControl w:val="0"/>
-              <w:spacing w:line="360" w:lineRule="auto"/>
+              <w:pStyle w:val="Normal"/>
+              <w:widowControl w:val="false"/>
+              <w:spacing w:lineRule="auto" w:line="360"/>
               <w:jc w:val="center"/>
               <w:rPr>
                 <w:rFonts w:ascii="Times New Roman" w:hAnsi="Times New Roman"/>
@@ -2050,27 +1797,7 @@
                 <w:szCs w:val="20"/>
                 <w:lang w:val="en-US"/>
               </w:rPr>
-              <w:t>{{</w:t>
-            </w:r>
-            <w:proofErr w:type="spellStart"/>
-            <w:r>
-              <w:rPr>
-                <w:rFonts w:ascii="Times New Roman" w:hAnsi="Times New Roman"/>
-                <w:sz w:val="20"/>
-                <w:szCs w:val="20"/>
-                <w:lang w:val="en-US"/>
-              </w:rPr>
-              <w:t>qmin</w:t>
-            </w:r>
-            <w:proofErr w:type="spellEnd"/>
-            <w:r>
-              <w:rPr>
-                <w:rFonts w:ascii="Times New Roman" w:hAnsi="Times New Roman"/>
-                <w:sz w:val="20"/>
-                <w:szCs w:val="20"/>
-                <w:lang w:val="en-US"/>
-              </w:rPr>
-              <w:t>}}</w:t>
+              <w:t>{{qmin}}</w:t>
             </w:r>
           </w:p>
         </w:tc>
@@ -2086,8 +1813,9 @@
           </w:tcPr>
           <w:p>
             <w:pPr>
-              <w:widowControl w:val="0"/>
-              <w:spacing w:line="360" w:lineRule="auto"/>
+              <w:pStyle w:val="Normal"/>
+              <w:widowControl w:val="false"/>
+              <w:spacing w:lineRule="auto" w:line="360"/>
               <w:jc w:val="center"/>
               <w:rPr>
                 <w:rFonts w:ascii="Times New Roman" w:hAnsi="Times New Roman"/>
@@ -2103,44 +1831,25 @@
                 <w:szCs w:val="20"/>
                 <w:lang w:val="en-US"/>
               </w:rPr>
-              <w:t>{{</w:t>
-            </w:r>
-            <w:proofErr w:type="spellStart"/>
-            <w:r>
-              <w:rPr>
-                <w:rFonts w:ascii="Times New Roman" w:hAnsi="Times New Roman"/>
-                <w:sz w:val="20"/>
-                <w:szCs w:val="20"/>
-                <w:lang w:val="en-US"/>
-              </w:rPr>
-              <w:t>vminsi</w:t>
-            </w:r>
-            <w:proofErr w:type="spellEnd"/>
-            <w:r>
-              <w:rPr>
-                <w:rFonts w:ascii="Times New Roman" w:hAnsi="Times New Roman"/>
-                <w:sz w:val="20"/>
-                <w:szCs w:val="20"/>
-                <w:lang w:val="en-US"/>
-              </w:rPr>
-              <w:t>}}</w:t>
-            </w:r>
-          </w:p>
-        </w:tc>
-        <w:tc>
-          <w:tcPr>
-            <w:tcW w:w="1135" w:type="dxa"/>
-            <w:tcBorders>
-              <w:top w:val="single" w:sz="4" w:space="0" w:color="000000"/>
-              <w:left w:val="single" w:sz="4" w:space="0" w:color="000000"/>
-              <w:bottom w:val="single" w:sz="4" w:space="0" w:color="000000"/>
-              <w:right w:val="single" w:sz="4" w:space="0" w:color="000000"/>
-            </w:tcBorders>
-          </w:tcPr>
-          <w:p>
-            <w:pPr>
-              <w:widowControl w:val="0"/>
-              <w:spacing w:line="360" w:lineRule="auto"/>
+              <w:t>{{vminsi}}</w:t>
+            </w:r>
+          </w:p>
+        </w:tc>
+        <w:tc>
+          <w:tcPr>
+            <w:tcW w:w="1136" w:type="dxa"/>
+            <w:tcBorders>
+              <w:top w:val="single" w:sz="4" w:space="0" w:color="000000"/>
+              <w:left w:val="single" w:sz="4" w:space="0" w:color="000000"/>
+              <w:bottom w:val="single" w:sz="4" w:space="0" w:color="000000"/>
+              <w:right w:val="single" w:sz="4" w:space="0" w:color="000000"/>
+            </w:tcBorders>
+          </w:tcPr>
+          <w:p>
+            <w:pPr>
+              <w:pStyle w:val="Normal"/>
+              <w:widowControl w:val="false"/>
+              <w:spacing w:lineRule="auto" w:line="360"/>
               <w:jc w:val="center"/>
               <w:rPr>
                 <w:rFonts w:ascii="Times New Roman" w:hAnsi="Times New Roman"/>
@@ -2156,44 +1865,25 @@
                 <w:szCs w:val="20"/>
                 <w:lang w:val="en-US"/>
               </w:rPr>
-              <w:t>{{</w:t>
-            </w:r>
-            <w:proofErr w:type="spellStart"/>
-            <w:r>
-              <w:rPr>
-                <w:rFonts w:ascii="Times New Roman" w:hAnsi="Times New Roman"/>
-                <w:sz w:val="20"/>
-                <w:szCs w:val="20"/>
-                <w:lang w:val="en-US"/>
-              </w:rPr>
-              <w:t>vminst</w:t>
-            </w:r>
-            <w:proofErr w:type="spellEnd"/>
-            <w:r>
-              <w:rPr>
-                <w:rFonts w:ascii="Times New Roman" w:hAnsi="Times New Roman"/>
-                <w:sz w:val="20"/>
-                <w:szCs w:val="20"/>
-                <w:lang w:val="en-US"/>
-              </w:rPr>
-              <w:t>}}</w:t>
-            </w:r>
-          </w:p>
-        </w:tc>
-        <w:tc>
-          <w:tcPr>
-            <w:tcW w:w="1417" w:type="dxa"/>
-            <w:tcBorders>
-              <w:top w:val="single" w:sz="4" w:space="0" w:color="000000"/>
-              <w:left w:val="single" w:sz="4" w:space="0" w:color="000000"/>
-              <w:bottom w:val="single" w:sz="4" w:space="0" w:color="000000"/>
-              <w:right w:val="single" w:sz="4" w:space="0" w:color="000000"/>
-            </w:tcBorders>
-          </w:tcPr>
-          <w:p>
-            <w:pPr>
-              <w:widowControl w:val="0"/>
-              <w:spacing w:line="360" w:lineRule="auto"/>
+              <w:t>{{vminst}}</w:t>
+            </w:r>
+          </w:p>
+        </w:tc>
+        <w:tc>
+          <w:tcPr>
+            <w:tcW w:w="1416" w:type="dxa"/>
+            <w:tcBorders>
+              <w:top w:val="single" w:sz="4" w:space="0" w:color="000000"/>
+              <w:left w:val="single" w:sz="4" w:space="0" w:color="000000"/>
+              <w:bottom w:val="single" w:sz="4" w:space="0" w:color="000000"/>
+              <w:right w:val="single" w:sz="4" w:space="0" w:color="000000"/>
+            </w:tcBorders>
+          </w:tcPr>
+          <w:p>
+            <w:pPr>
+              <w:pStyle w:val="Normal"/>
+              <w:widowControl w:val="false"/>
+              <w:spacing w:lineRule="auto" w:line="360"/>
               <w:jc w:val="center"/>
               <w:rPr>
                 <w:rFonts w:ascii="Times New Roman" w:hAnsi="Times New Roman"/>
@@ -2209,27 +1899,7 @@
                 <w:szCs w:val="20"/>
                 <w:lang w:val="en-US"/>
               </w:rPr>
-              <w:t>{{</w:t>
-            </w:r>
-            <w:proofErr w:type="spellStart"/>
-            <w:r>
-              <w:rPr>
-                <w:rFonts w:ascii="Times New Roman" w:hAnsi="Times New Roman"/>
-                <w:sz w:val="20"/>
-                <w:szCs w:val="20"/>
-                <w:lang w:val="en-US"/>
-              </w:rPr>
-              <w:t>pmin</w:t>
-            </w:r>
-            <w:proofErr w:type="spellEnd"/>
-            <w:r>
-              <w:rPr>
-                <w:rFonts w:ascii="Times New Roman" w:hAnsi="Times New Roman"/>
-                <w:sz w:val="20"/>
-                <w:szCs w:val="20"/>
-                <w:lang w:val="en-US"/>
-              </w:rPr>
-              <w:t>}}</w:t>
+              <w:t>{{pmin}}</w:t>
             </w:r>
           </w:p>
         </w:tc>
@@ -2246,17 +1916,26 @@
           </w:tcPr>
           <w:p>
             <w:pPr>
-              <w:widowControl w:val="0"/>
-              <w:rPr>
-                <w:rFonts w:ascii="Times New Roman" w:hAnsi="Times New Roman"/>
-                <w:sz w:val="20"/>
-                <w:szCs w:val="20"/>
-              </w:rPr>
-            </w:pPr>
-          </w:p>
-          <w:p>
-            <w:pPr>
-              <w:widowControl w:val="0"/>
+              <w:pStyle w:val="Normal"/>
+              <w:widowControl w:val="false"/>
+              <w:rPr>
+                <w:rFonts w:ascii="Times New Roman" w:hAnsi="Times New Roman"/>
+                <w:sz w:val="20"/>
+                <w:szCs w:val="20"/>
+              </w:rPr>
+            </w:pPr>
+            <w:r>
+              <w:rPr>
+                <w:rFonts w:ascii="Times New Roman" w:hAnsi="Times New Roman"/>
+                <w:sz w:val="20"/>
+                <w:szCs w:val="20"/>
+              </w:rPr>
+            </w:r>
+          </w:p>
+          <w:p>
+            <w:pPr>
+              <w:pStyle w:val="Normal"/>
+              <w:widowControl w:val="false"/>
               <w:rPr>
                 <w:rFonts w:ascii="Times New Roman" w:hAnsi="Times New Roman"/>
                 <w:sz w:val="20"/>
@@ -2275,26 +1954,35 @@
         </w:tc>
       </w:tr>
       <w:tr>
+        <w:trPr/>
         <w:tc>
           <w:tcPr>
             <w:tcW w:w="1806" w:type="dxa"/>
-            <w:vMerge/>
-            <w:tcBorders>
-              <w:top w:val="single" w:sz="4" w:space="0" w:color="000000"/>
-              <w:left w:val="single" w:sz="4" w:space="0" w:color="000000"/>
-              <w:bottom w:val="single" w:sz="4" w:space="0" w:color="000000"/>
-              <w:right w:val="single" w:sz="4" w:space="0" w:color="000000"/>
-            </w:tcBorders>
-          </w:tcPr>
-          <w:p>
-            <w:pPr>
-              <w:widowControl w:val="0"/>
-              <w:rPr>
-                <w:rFonts w:ascii="Times New Roman" w:hAnsi="Times New Roman"/>
-                <w:sz w:val="20"/>
-                <w:szCs w:val="20"/>
-              </w:rPr>
-            </w:pPr>
+            <w:vMerge w:val="continue"/>
+            <w:tcBorders>
+              <w:top w:val="single" w:sz="4" w:space="0" w:color="000000"/>
+              <w:left w:val="single" w:sz="4" w:space="0" w:color="000000"/>
+              <w:bottom w:val="single" w:sz="4" w:space="0" w:color="000000"/>
+              <w:right w:val="single" w:sz="4" w:space="0" w:color="000000"/>
+            </w:tcBorders>
+          </w:tcPr>
+          <w:p>
+            <w:pPr>
+              <w:pStyle w:val="Normal"/>
+              <w:widowControl w:val="false"/>
+              <w:rPr>
+                <w:rFonts w:ascii="Times New Roman" w:hAnsi="Times New Roman"/>
+                <w:sz w:val="20"/>
+                <w:szCs w:val="20"/>
+              </w:rPr>
+            </w:pPr>
+            <w:r>
+              <w:rPr>
+                <w:rFonts w:ascii="Times New Roman" w:hAnsi="Times New Roman"/>
+                <w:sz w:val="20"/>
+                <w:szCs w:val="20"/>
+              </w:rPr>
+            </w:r>
           </w:p>
         </w:tc>
         <w:tc>
@@ -2309,14 +1997,22 @@
           </w:tcPr>
           <w:p>
             <w:pPr>
-              <w:widowControl w:val="0"/>
-              <w:spacing w:line="360" w:lineRule="auto"/>
-              <w:rPr>
-                <w:rFonts w:ascii="Times New Roman" w:hAnsi="Times New Roman"/>
-                <w:sz w:val="20"/>
-                <w:szCs w:val="20"/>
-              </w:rPr>
-            </w:pPr>
+              <w:pStyle w:val="Normal"/>
+              <w:widowControl w:val="false"/>
+              <w:spacing w:lineRule="auto" w:line="360"/>
+              <w:rPr>
+                <w:rFonts w:ascii="Times New Roman" w:hAnsi="Times New Roman"/>
+                <w:sz w:val="20"/>
+                <w:szCs w:val="20"/>
+              </w:rPr>
+            </w:pPr>
+            <w:r>
+              <w:rPr>
+                <w:rFonts w:ascii="Times New Roman" w:hAnsi="Times New Roman"/>
+                <w:sz w:val="20"/>
+                <w:szCs w:val="20"/>
+              </w:rPr>
+            </w:r>
           </w:p>
         </w:tc>
         <w:tc>
@@ -2331,104 +2027,145 @@
           </w:tcPr>
           <w:p>
             <w:pPr>
-              <w:widowControl w:val="0"/>
-              <w:spacing w:line="360" w:lineRule="auto"/>
-              <w:rPr>
-                <w:rFonts w:ascii="Times New Roman" w:hAnsi="Times New Roman"/>
-                <w:sz w:val="20"/>
-                <w:szCs w:val="20"/>
-              </w:rPr>
-            </w:pPr>
-          </w:p>
-        </w:tc>
-        <w:tc>
-          <w:tcPr>
-            <w:tcW w:w="1135" w:type="dxa"/>
-            <w:tcBorders>
-              <w:top w:val="single" w:sz="4" w:space="0" w:color="000000"/>
-              <w:left w:val="single" w:sz="4" w:space="0" w:color="000000"/>
-              <w:bottom w:val="single" w:sz="4" w:space="0" w:color="000000"/>
-              <w:right w:val="single" w:sz="4" w:space="0" w:color="000000"/>
-            </w:tcBorders>
-          </w:tcPr>
-          <w:p>
-            <w:pPr>
-              <w:widowControl w:val="0"/>
-              <w:spacing w:line="360" w:lineRule="auto"/>
-              <w:rPr>
-                <w:rFonts w:ascii="Times New Roman" w:hAnsi="Times New Roman"/>
-                <w:sz w:val="20"/>
-                <w:szCs w:val="20"/>
-              </w:rPr>
-            </w:pPr>
-          </w:p>
-        </w:tc>
-        <w:tc>
-          <w:tcPr>
-            <w:tcW w:w="1417" w:type="dxa"/>
-            <w:tcBorders>
-              <w:top w:val="single" w:sz="4" w:space="0" w:color="000000"/>
-              <w:left w:val="single" w:sz="4" w:space="0" w:color="000000"/>
-              <w:bottom w:val="single" w:sz="4" w:space="0" w:color="000000"/>
-              <w:right w:val="single" w:sz="4" w:space="0" w:color="000000"/>
-            </w:tcBorders>
-          </w:tcPr>
-          <w:p>
-            <w:pPr>
-              <w:widowControl w:val="0"/>
-              <w:spacing w:line="360" w:lineRule="auto"/>
-              <w:rPr>
-                <w:rFonts w:ascii="Times New Roman" w:hAnsi="Times New Roman"/>
-                <w:sz w:val="20"/>
-                <w:szCs w:val="20"/>
-              </w:rPr>
-            </w:pPr>
+              <w:pStyle w:val="Normal"/>
+              <w:widowControl w:val="false"/>
+              <w:spacing w:lineRule="auto" w:line="360"/>
+              <w:rPr>
+                <w:rFonts w:ascii="Times New Roman" w:hAnsi="Times New Roman"/>
+                <w:sz w:val="20"/>
+                <w:szCs w:val="20"/>
+              </w:rPr>
+            </w:pPr>
+            <w:r>
+              <w:rPr>
+                <w:rFonts w:ascii="Times New Roman" w:hAnsi="Times New Roman"/>
+                <w:sz w:val="20"/>
+                <w:szCs w:val="20"/>
+              </w:rPr>
+            </w:r>
+          </w:p>
+        </w:tc>
+        <w:tc>
+          <w:tcPr>
+            <w:tcW w:w="1136" w:type="dxa"/>
+            <w:tcBorders>
+              <w:top w:val="single" w:sz="4" w:space="0" w:color="000000"/>
+              <w:left w:val="single" w:sz="4" w:space="0" w:color="000000"/>
+              <w:bottom w:val="single" w:sz="4" w:space="0" w:color="000000"/>
+              <w:right w:val="single" w:sz="4" w:space="0" w:color="000000"/>
+            </w:tcBorders>
+          </w:tcPr>
+          <w:p>
+            <w:pPr>
+              <w:pStyle w:val="Normal"/>
+              <w:widowControl w:val="false"/>
+              <w:spacing w:lineRule="auto" w:line="360"/>
+              <w:rPr>
+                <w:rFonts w:ascii="Times New Roman" w:hAnsi="Times New Roman"/>
+                <w:sz w:val="20"/>
+                <w:szCs w:val="20"/>
+              </w:rPr>
+            </w:pPr>
+            <w:r>
+              <w:rPr>
+                <w:rFonts w:ascii="Times New Roman" w:hAnsi="Times New Roman"/>
+                <w:sz w:val="20"/>
+                <w:szCs w:val="20"/>
+              </w:rPr>
+            </w:r>
+          </w:p>
+        </w:tc>
+        <w:tc>
+          <w:tcPr>
+            <w:tcW w:w="1416" w:type="dxa"/>
+            <w:tcBorders>
+              <w:top w:val="single" w:sz="4" w:space="0" w:color="000000"/>
+              <w:left w:val="single" w:sz="4" w:space="0" w:color="000000"/>
+              <w:bottom w:val="single" w:sz="4" w:space="0" w:color="000000"/>
+              <w:right w:val="single" w:sz="4" w:space="0" w:color="000000"/>
+            </w:tcBorders>
+          </w:tcPr>
+          <w:p>
+            <w:pPr>
+              <w:pStyle w:val="Normal"/>
+              <w:widowControl w:val="false"/>
+              <w:spacing w:lineRule="auto" w:line="360"/>
+              <w:rPr>
+                <w:rFonts w:ascii="Times New Roman" w:hAnsi="Times New Roman"/>
+                <w:sz w:val="20"/>
+                <w:szCs w:val="20"/>
+              </w:rPr>
+            </w:pPr>
+            <w:r>
+              <w:rPr>
+                <w:rFonts w:ascii="Times New Roman" w:hAnsi="Times New Roman"/>
+                <w:sz w:val="20"/>
+                <w:szCs w:val="20"/>
+              </w:rPr>
+            </w:r>
           </w:p>
         </w:tc>
         <w:tc>
           <w:tcPr>
             <w:tcW w:w="2126" w:type="dxa"/>
-            <w:vMerge/>
-            <w:tcBorders>
-              <w:top w:val="single" w:sz="4" w:space="0" w:color="000000"/>
-              <w:left w:val="single" w:sz="4" w:space="0" w:color="000000"/>
-              <w:bottom w:val="single" w:sz="4" w:space="0" w:color="000000"/>
-              <w:right w:val="single" w:sz="4" w:space="0" w:color="000000"/>
-            </w:tcBorders>
-          </w:tcPr>
-          <w:p>
-            <w:pPr>
-              <w:widowControl w:val="0"/>
-              <w:rPr>
-                <w:rFonts w:ascii="Times New Roman" w:hAnsi="Times New Roman"/>
-                <w:sz w:val="20"/>
-                <w:szCs w:val="20"/>
-              </w:rPr>
-            </w:pPr>
+            <w:vMerge w:val="continue"/>
+            <w:tcBorders>
+              <w:top w:val="single" w:sz="4" w:space="0" w:color="000000"/>
+              <w:left w:val="single" w:sz="4" w:space="0" w:color="000000"/>
+              <w:bottom w:val="single" w:sz="4" w:space="0" w:color="000000"/>
+              <w:right w:val="single" w:sz="4" w:space="0" w:color="000000"/>
+            </w:tcBorders>
+          </w:tcPr>
+          <w:p>
+            <w:pPr>
+              <w:pStyle w:val="Normal"/>
+              <w:widowControl w:val="false"/>
+              <w:rPr>
+                <w:rFonts w:ascii="Times New Roman" w:hAnsi="Times New Roman"/>
+                <w:sz w:val="20"/>
+                <w:szCs w:val="20"/>
+              </w:rPr>
+            </w:pPr>
+            <w:r>
+              <w:rPr>
+                <w:rFonts w:ascii="Times New Roman" w:hAnsi="Times New Roman"/>
+                <w:sz w:val="20"/>
+                <w:szCs w:val="20"/>
+              </w:rPr>
+            </w:r>
           </w:p>
         </w:tc>
       </w:tr>
       <w:tr>
+        <w:trPr/>
         <w:tc>
           <w:tcPr>
             <w:tcW w:w="1806" w:type="dxa"/>
-            <w:vMerge/>
-            <w:tcBorders>
-              <w:top w:val="single" w:sz="4" w:space="0" w:color="000000"/>
-              <w:left w:val="single" w:sz="4" w:space="0" w:color="000000"/>
-              <w:bottom w:val="single" w:sz="4" w:space="0" w:color="000000"/>
-              <w:right w:val="single" w:sz="4" w:space="0" w:color="000000"/>
-            </w:tcBorders>
-          </w:tcPr>
-          <w:p>
-            <w:pPr>
-              <w:widowControl w:val="0"/>
-              <w:rPr>
-                <w:rFonts w:ascii="Times New Roman" w:hAnsi="Times New Roman"/>
-                <w:sz w:val="20"/>
-                <w:szCs w:val="20"/>
-              </w:rPr>
-            </w:pPr>
+            <w:vMerge w:val="continue"/>
+            <w:tcBorders>
+              <w:top w:val="single" w:sz="4" w:space="0" w:color="000000"/>
+              <w:left w:val="single" w:sz="4" w:space="0" w:color="000000"/>
+              <w:bottom w:val="single" w:sz="4" w:space="0" w:color="000000"/>
+              <w:right w:val="single" w:sz="4" w:space="0" w:color="000000"/>
+            </w:tcBorders>
+          </w:tcPr>
+          <w:p>
+            <w:pPr>
+              <w:pStyle w:val="Normal"/>
+              <w:widowControl w:val="false"/>
+              <w:rPr>
+                <w:rFonts w:ascii="Times New Roman" w:hAnsi="Times New Roman"/>
+                <w:sz w:val="20"/>
+                <w:szCs w:val="20"/>
+              </w:rPr>
+            </w:pPr>
+            <w:r>
+              <w:rPr>
+                <w:rFonts w:ascii="Times New Roman" w:hAnsi="Times New Roman"/>
+                <w:sz w:val="20"/>
+                <w:szCs w:val="20"/>
+              </w:rPr>
+            </w:r>
           </w:p>
         </w:tc>
         <w:tc>
@@ -2443,14 +2180,22 @@
           </w:tcPr>
           <w:p>
             <w:pPr>
-              <w:widowControl w:val="0"/>
-              <w:spacing w:line="360" w:lineRule="auto"/>
-              <w:rPr>
-                <w:rFonts w:ascii="Times New Roman" w:hAnsi="Times New Roman"/>
-                <w:sz w:val="20"/>
-                <w:szCs w:val="20"/>
-              </w:rPr>
-            </w:pPr>
+              <w:pStyle w:val="Normal"/>
+              <w:widowControl w:val="false"/>
+              <w:spacing w:lineRule="auto" w:line="360"/>
+              <w:rPr>
+                <w:rFonts w:ascii="Times New Roman" w:hAnsi="Times New Roman"/>
+                <w:sz w:val="20"/>
+                <w:szCs w:val="20"/>
+              </w:rPr>
+            </w:pPr>
+            <w:r>
+              <w:rPr>
+                <w:rFonts w:ascii="Times New Roman" w:hAnsi="Times New Roman"/>
+                <w:sz w:val="20"/>
+                <w:szCs w:val="20"/>
+              </w:rPr>
+            </w:r>
           </w:p>
         </w:tc>
         <w:tc>
@@ -2465,84 +2210,117 @@
           </w:tcPr>
           <w:p>
             <w:pPr>
-              <w:widowControl w:val="0"/>
-              <w:spacing w:line="360" w:lineRule="auto"/>
-              <w:rPr>
-                <w:rFonts w:ascii="Times New Roman" w:hAnsi="Times New Roman"/>
-                <w:sz w:val="20"/>
-                <w:szCs w:val="20"/>
-              </w:rPr>
-            </w:pPr>
-          </w:p>
-        </w:tc>
-        <w:tc>
-          <w:tcPr>
-            <w:tcW w:w="1135" w:type="dxa"/>
-            <w:tcBorders>
-              <w:top w:val="single" w:sz="4" w:space="0" w:color="000000"/>
-              <w:left w:val="single" w:sz="4" w:space="0" w:color="000000"/>
-              <w:bottom w:val="single" w:sz="4" w:space="0" w:color="000000"/>
-              <w:right w:val="single" w:sz="4" w:space="0" w:color="000000"/>
-            </w:tcBorders>
-          </w:tcPr>
-          <w:p>
-            <w:pPr>
-              <w:widowControl w:val="0"/>
-              <w:spacing w:line="360" w:lineRule="auto"/>
-              <w:rPr>
-                <w:rFonts w:ascii="Times New Roman" w:hAnsi="Times New Roman"/>
-                <w:sz w:val="20"/>
-                <w:szCs w:val="20"/>
-              </w:rPr>
-            </w:pPr>
-          </w:p>
-        </w:tc>
-        <w:tc>
-          <w:tcPr>
-            <w:tcW w:w="1417" w:type="dxa"/>
-            <w:tcBorders>
-              <w:top w:val="single" w:sz="4" w:space="0" w:color="000000"/>
-              <w:left w:val="single" w:sz="4" w:space="0" w:color="000000"/>
-              <w:bottom w:val="single" w:sz="4" w:space="0" w:color="000000"/>
-              <w:right w:val="single" w:sz="4" w:space="0" w:color="000000"/>
-            </w:tcBorders>
-          </w:tcPr>
-          <w:p>
-            <w:pPr>
-              <w:widowControl w:val="0"/>
-              <w:spacing w:line="360" w:lineRule="auto"/>
-              <w:rPr>
-                <w:rFonts w:ascii="Times New Roman" w:hAnsi="Times New Roman"/>
-                <w:sz w:val="20"/>
-                <w:szCs w:val="20"/>
-              </w:rPr>
-            </w:pPr>
+              <w:pStyle w:val="Normal"/>
+              <w:widowControl w:val="false"/>
+              <w:spacing w:lineRule="auto" w:line="360"/>
+              <w:rPr>
+                <w:rFonts w:ascii="Times New Roman" w:hAnsi="Times New Roman"/>
+                <w:sz w:val="20"/>
+                <w:szCs w:val="20"/>
+              </w:rPr>
+            </w:pPr>
+            <w:r>
+              <w:rPr>
+                <w:rFonts w:ascii="Times New Roman" w:hAnsi="Times New Roman"/>
+                <w:sz w:val="20"/>
+                <w:szCs w:val="20"/>
+              </w:rPr>
+            </w:r>
+          </w:p>
+        </w:tc>
+        <w:tc>
+          <w:tcPr>
+            <w:tcW w:w="1136" w:type="dxa"/>
+            <w:tcBorders>
+              <w:top w:val="single" w:sz="4" w:space="0" w:color="000000"/>
+              <w:left w:val="single" w:sz="4" w:space="0" w:color="000000"/>
+              <w:bottom w:val="single" w:sz="4" w:space="0" w:color="000000"/>
+              <w:right w:val="single" w:sz="4" w:space="0" w:color="000000"/>
+            </w:tcBorders>
+          </w:tcPr>
+          <w:p>
+            <w:pPr>
+              <w:pStyle w:val="Normal"/>
+              <w:widowControl w:val="false"/>
+              <w:spacing w:lineRule="auto" w:line="360"/>
+              <w:rPr>
+                <w:rFonts w:ascii="Times New Roman" w:hAnsi="Times New Roman"/>
+                <w:sz w:val="20"/>
+                <w:szCs w:val="20"/>
+              </w:rPr>
+            </w:pPr>
+            <w:r>
+              <w:rPr>
+                <w:rFonts w:ascii="Times New Roman" w:hAnsi="Times New Roman"/>
+                <w:sz w:val="20"/>
+                <w:szCs w:val="20"/>
+              </w:rPr>
+            </w:r>
+          </w:p>
+        </w:tc>
+        <w:tc>
+          <w:tcPr>
+            <w:tcW w:w="1416" w:type="dxa"/>
+            <w:tcBorders>
+              <w:top w:val="single" w:sz="4" w:space="0" w:color="000000"/>
+              <w:left w:val="single" w:sz="4" w:space="0" w:color="000000"/>
+              <w:bottom w:val="single" w:sz="4" w:space="0" w:color="000000"/>
+              <w:right w:val="single" w:sz="4" w:space="0" w:color="000000"/>
+            </w:tcBorders>
+          </w:tcPr>
+          <w:p>
+            <w:pPr>
+              <w:pStyle w:val="Normal"/>
+              <w:widowControl w:val="false"/>
+              <w:spacing w:lineRule="auto" w:line="360"/>
+              <w:rPr>
+                <w:rFonts w:ascii="Times New Roman" w:hAnsi="Times New Roman"/>
+                <w:sz w:val="20"/>
+                <w:szCs w:val="20"/>
+              </w:rPr>
+            </w:pPr>
+            <w:r>
+              <w:rPr>
+                <w:rFonts w:ascii="Times New Roman" w:hAnsi="Times New Roman"/>
+                <w:sz w:val="20"/>
+                <w:szCs w:val="20"/>
+              </w:rPr>
+            </w:r>
           </w:p>
         </w:tc>
         <w:tc>
           <w:tcPr>
             <w:tcW w:w="2126" w:type="dxa"/>
-            <w:vMerge/>
-            <w:tcBorders>
-              <w:top w:val="single" w:sz="4" w:space="0" w:color="000000"/>
-              <w:left w:val="single" w:sz="4" w:space="0" w:color="000000"/>
-              <w:bottom w:val="single" w:sz="4" w:space="0" w:color="000000"/>
-              <w:right w:val="single" w:sz="4" w:space="0" w:color="000000"/>
-            </w:tcBorders>
-          </w:tcPr>
-          <w:p>
-            <w:pPr>
-              <w:widowControl w:val="0"/>
-              <w:rPr>
-                <w:rFonts w:ascii="Times New Roman" w:hAnsi="Times New Roman"/>
-                <w:sz w:val="20"/>
-                <w:szCs w:val="20"/>
-              </w:rPr>
-            </w:pPr>
+            <w:vMerge w:val="continue"/>
+            <w:tcBorders>
+              <w:top w:val="single" w:sz="4" w:space="0" w:color="000000"/>
+              <w:left w:val="single" w:sz="4" w:space="0" w:color="000000"/>
+              <w:bottom w:val="single" w:sz="4" w:space="0" w:color="000000"/>
+              <w:right w:val="single" w:sz="4" w:space="0" w:color="000000"/>
+            </w:tcBorders>
+          </w:tcPr>
+          <w:p>
+            <w:pPr>
+              <w:pStyle w:val="Normal"/>
+              <w:widowControl w:val="false"/>
+              <w:rPr>
+                <w:rFonts w:ascii="Times New Roman" w:hAnsi="Times New Roman"/>
+                <w:sz w:val="20"/>
+                <w:szCs w:val="20"/>
+              </w:rPr>
+            </w:pPr>
+            <w:r>
+              <w:rPr>
+                <w:rFonts w:ascii="Times New Roman" w:hAnsi="Times New Roman"/>
+                <w:sz w:val="20"/>
+                <w:szCs w:val="20"/>
+              </w:rPr>
+            </w:r>
           </w:p>
         </w:tc>
       </w:tr>
       <w:tr>
+        <w:trPr/>
         <w:tc>
           <w:tcPr>
             <w:tcW w:w="1806" w:type="dxa"/>
@@ -2556,7 +2334,8 @@
           </w:tcPr>
           <w:p>
             <w:pPr>
-              <w:widowControl w:val="0"/>
+              <w:pStyle w:val="Normal"/>
+              <w:widowControl w:val="false"/>
               <w:rPr>
                 <w:rFonts w:ascii="Times New Roman" w:hAnsi="Times New Roman"/>
                 <w:sz w:val="20"/>
@@ -2585,8 +2364,9 @@
           </w:tcPr>
           <w:p>
             <w:pPr>
-              <w:widowControl w:val="0"/>
-              <w:spacing w:line="360" w:lineRule="auto"/>
+              <w:pStyle w:val="Normal"/>
+              <w:widowControl w:val="false"/>
+              <w:spacing w:lineRule="auto" w:line="360"/>
               <w:jc w:val="center"/>
               <w:rPr>
                 <w:rFonts w:ascii="Times New Roman" w:hAnsi="Times New Roman"/>
@@ -2602,39 +2382,73 @@
                 <w:szCs w:val="20"/>
                 <w:lang w:val="en-US"/>
               </w:rPr>
+              <w:t>{{q</w:t>
+            </w:r>
+            <w:bookmarkStart w:id="7" w:name="__DdeLink__359_2698999298"/>
+            <w:r>
+              <w:rPr>
+                <w:rFonts w:ascii="Times New Roman" w:hAnsi="Times New Roman"/>
+                <w:sz w:val="20"/>
+                <w:szCs w:val="20"/>
+                <w:lang w:val="en-US"/>
+              </w:rPr>
+              <w:t>transitiona</w:t>
+            </w:r>
+            <w:bookmarkEnd w:id="7"/>
+            <w:r>
+              <w:rPr>
+                <w:rFonts w:ascii="Times New Roman" w:hAnsi="Times New Roman"/>
+                <w:sz w:val="20"/>
+                <w:szCs w:val="20"/>
+                <w:lang w:val="en-US"/>
+              </w:rPr>
+              <w:t>l}}</w:t>
+            </w:r>
+          </w:p>
+        </w:tc>
+        <w:tc>
+          <w:tcPr>
+            <w:tcW w:w="1134" w:type="dxa"/>
+            <w:tcBorders>
+              <w:top w:val="single" w:sz="4" w:space="0" w:color="000000"/>
+              <w:left w:val="single" w:sz="4" w:space="0" w:color="000000"/>
+              <w:bottom w:val="single" w:sz="4" w:space="0" w:color="000000"/>
+              <w:right w:val="single" w:sz="4" w:space="0" w:color="000000"/>
+            </w:tcBorders>
+          </w:tcPr>
+          <w:p>
+            <w:pPr>
+              <w:pStyle w:val="Normal"/>
+              <w:widowControl w:val="false"/>
+              <w:spacing w:lineRule="auto" w:line="360"/>
+              <w:jc w:val="center"/>
+              <w:rPr>
+                <w:rFonts w:ascii="Times New Roman" w:hAnsi="Times New Roman"/>
+                <w:sz w:val="20"/>
+                <w:szCs w:val="20"/>
+                <w:lang w:val="en-US"/>
+              </w:rPr>
+            </w:pPr>
+            <w:r>
+              <w:rPr>
+                <w:rFonts w:ascii="Times New Roman" w:hAnsi="Times New Roman"/>
+                <w:sz w:val="20"/>
+                <w:szCs w:val="20"/>
+                <w:lang w:val="en-US"/>
+              </w:rPr>
               <w:t>{{</w:t>
             </w:r>
-            <w:proofErr w:type="spellStart"/>
-            <w:r>
-              <w:rPr>
-                <w:rFonts w:ascii="Times New Roman" w:hAnsi="Times New Roman"/>
-                <w:sz w:val="20"/>
-                <w:szCs w:val="20"/>
-                <w:lang w:val="en-US"/>
-              </w:rPr>
-              <w:t>q</w:t>
-            </w:r>
-            <w:bookmarkStart w:id="7" w:name="__DdeLink__359_2698999298"/>
-            <w:r>
-              <w:rPr>
-                <w:rFonts w:ascii="Times New Roman" w:hAnsi="Times New Roman"/>
-                <w:sz w:val="20"/>
-                <w:szCs w:val="20"/>
-                <w:lang w:val="en-US"/>
-              </w:rPr>
-              <w:t>transitiona</w:t>
-            </w:r>
-            <w:bookmarkEnd w:id="7"/>
-            <w:r>
-              <w:rPr>
-                <w:rFonts w:ascii="Times New Roman" w:hAnsi="Times New Roman"/>
-                <w:sz w:val="20"/>
-                <w:szCs w:val="20"/>
-                <w:lang w:val="en-US"/>
-              </w:rPr>
-              <w:t>l</w:t>
-            </w:r>
-            <w:proofErr w:type="spellEnd"/>
+            <w:bookmarkStart w:id="8" w:name="__DdeLink__361_2698999298"/>
+            <w:r>
+              <w:rPr>
+                <w:rFonts w:ascii="Times New Roman" w:hAnsi="Times New Roman"/>
+                <w:sz w:val="20"/>
+                <w:szCs w:val="20"/>
+                <w:lang w:val="en-US"/>
+              </w:rPr>
+              <w:t>vtransitionalsi</w:t>
+            </w:r>
+            <w:bookmarkEnd w:id="8"/>
             <w:r>
               <w:rPr>
                 <w:rFonts w:ascii="Times New Roman" w:hAnsi="Times New Roman"/>
@@ -2648,18 +2462,19 @@
         </w:tc>
         <w:tc>
           <w:tcPr>
-            <w:tcW w:w="1134" w:type="dxa"/>
-            <w:tcBorders>
-              <w:top w:val="single" w:sz="4" w:space="0" w:color="000000"/>
-              <w:left w:val="single" w:sz="4" w:space="0" w:color="000000"/>
-              <w:bottom w:val="single" w:sz="4" w:space="0" w:color="000000"/>
-              <w:right w:val="single" w:sz="4" w:space="0" w:color="000000"/>
-            </w:tcBorders>
-          </w:tcPr>
-          <w:p>
-            <w:pPr>
-              <w:widowControl w:val="0"/>
-              <w:spacing w:line="360" w:lineRule="auto"/>
+            <w:tcW w:w="1136" w:type="dxa"/>
+            <w:tcBorders>
+              <w:top w:val="single" w:sz="4" w:space="0" w:color="000000"/>
+              <w:left w:val="single" w:sz="4" w:space="0" w:color="000000"/>
+              <w:bottom w:val="single" w:sz="4" w:space="0" w:color="000000"/>
+              <w:right w:val="single" w:sz="4" w:space="0" w:color="000000"/>
+            </w:tcBorders>
+          </w:tcPr>
+          <w:p>
+            <w:pPr>
+              <w:pStyle w:val="Normal"/>
+              <w:widowControl w:val="false"/>
+              <w:spacing w:lineRule="auto" w:line="360"/>
               <w:jc w:val="center"/>
               <w:rPr>
                 <w:rFonts w:ascii="Times New Roman" w:hAnsi="Times New Roman"/>
@@ -2675,21 +2490,19 @@
                 <w:szCs w:val="20"/>
                 <w:lang w:val="en-US"/>
               </w:rPr>
-              <w:t>{{</w:t>
-            </w:r>
-            <w:bookmarkStart w:id="8" w:name="__DdeLink__361_2698999298"/>
-            <w:proofErr w:type="spellStart"/>
-            <w:r>
-              <w:rPr>
-                <w:rFonts w:ascii="Times New Roman" w:hAnsi="Times New Roman"/>
-                <w:sz w:val="20"/>
-                <w:szCs w:val="20"/>
-                <w:lang w:val="en-US"/>
-              </w:rPr>
-              <w:t>vtransitionalsi</w:t>
-            </w:r>
-            <w:bookmarkEnd w:id="8"/>
-            <w:proofErr w:type="spellEnd"/>
+              <w:t xml:space="preserve">{{ </w:t>
+            </w:r>
+            <w:bookmarkStart w:id="9" w:name="__DdeLink__363_2698999298"/>
+            <w:r>
+              <w:rPr>
+                <w:rFonts w:ascii="Times New Roman" w:hAnsi="Times New Roman"/>
+                <w:sz w:val="20"/>
+                <w:szCs w:val="20"/>
+                <w:lang w:val="en-US"/>
+              </w:rPr>
+              <w:t>vtransitionalst</w:t>
+            </w:r>
+            <w:bookmarkEnd w:id="9"/>
             <w:r>
               <w:rPr>
                 <w:rFonts w:ascii="Times New Roman" w:hAnsi="Times New Roman"/>
@@ -2703,18 +2516,19 @@
         </w:tc>
         <w:tc>
           <w:tcPr>
-            <w:tcW w:w="1135" w:type="dxa"/>
-            <w:tcBorders>
-              <w:top w:val="single" w:sz="4" w:space="0" w:color="000000"/>
-              <w:left w:val="single" w:sz="4" w:space="0" w:color="000000"/>
-              <w:bottom w:val="single" w:sz="4" w:space="0" w:color="000000"/>
-              <w:right w:val="single" w:sz="4" w:space="0" w:color="000000"/>
-            </w:tcBorders>
-          </w:tcPr>
-          <w:p>
-            <w:pPr>
-              <w:widowControl w:val="0"/>
-              <w:spacing w:line="360" w:lineRule="auto"/>
+            <w:tcW w:w="1416" w:type="dxa"/>
+            <w:tcBorders>
+              <w:top w:val="single" w:sz="4" w:space="0" w:color="000000"/>
+              <w:left w:val="single" w:sz="4" w:space="0" w:color="000000"/>
+              <w:bottom w:val="single" w:sz="4" w:space="0" w:color="000000"/>
+              <w:right w:val="single" w:sz="4" w:space="0" w:color="000000"/>
+            </w:tcBorders>
+          </w:tcPr>
+          <w:p>
+            <w:pPr>
+              <w:pStyle w:val="Normal"/>
+              <w:widowControl w:val="false"/>
+              <w:spacing w:lineRule="auto" w:line="360"/>
               <w:jc w:val="center"/>
               <w:rPr>
                 <w:rFonts w:ascii="Times New Roman" w:hAnsi="Times New Roman"/>
@@ -2723,93 +2537,14 @@
                 <w:lang w:val="en-US"/>
               </w:rPr>
             </w:pPr>
-            <w:proofErr w:type="gramStart"/>
-            <w:r>
-              <w:rPr>
-                <w:rFonts w:ascii="Times New Roman" w:hAnsi="Times New Roman"/>
-                <w:sz w:val="20"/>
-                <w:szCs w:val="20"/>
-                <w:lang w:val="en-US"/>
-              </w:rPr>
-              <w:t xml:space="preserve">{{ </w:t>
-            </w:r>
-            <w:bookmarkStart w:id="9" w:name="__DdeLink__363_2698999298"/>
-            <w:proofErr w:type="spellStart"/>
-            <w:r>
-              <w:rPr>
-                <w:rFonts w:ascii="Times New Roman" w:hAnsi="Times New Roman"/>
-                <w:sz w:val="20"/>
-                <w:szCs w:val="20"/>
-                <w:lang w:val="en-US"/>
-              </w:rPr>
-              <w:t>vtransitionalst</w:t>
-            </w:r>
-            <w:bookmarkEnd w:id="9"/>
-            <w:proofErr w:type="spellEnd"/>
-            <w:proofErr w:type="gramEnd"/>
-            <w:r>
-              <w:rPr>
-                <w:rFonts w:ascii="Times New Roman" w:hAnsi="Times New Roman"/>
-                <w:sz w:val="20"/>
-                <w:szCs w:val="20"/>
-                <w:lang w:val="en-US"/>
-              </w:rPr>
-              <w:t>}}</w:t>
-            </w:r>
-          </w:p>
-        </w:tc>
-        <w:tc>
-          <w:tcPr>
-            <w:tcW w:w="1417" w:type="dxa"/>
-            <w:tcBorders>
-              <w:top w:val="single" w:sz="4" w:space="0" w:color="000000"/>
-              <w:left w:val="single" w:sz="4" w:space="0" w:color="000000"/>
-              <w:bottom w:val="single" w:sz="4" w:space="0" w:color="000000"/>
-              <w:right w:val="single" w:sz="4" w:space="0" w:color="000000"/>
-            </w:tcBorders>
-          </w:tcPr>
-          <w:p>
-            <w:pPr>
-              <w:widowControl w:val="0"/>
-              <w:spacing w:line="360" w:lineRule="auto"/>
-              <w:jc w:val="center"/>
-              <w:rPr>
-                <w:rFonts w:ascii="Times New Roman" w:hAnsi="Times New Roman"/>
-                <w:sz w:val="20"/>
-                <w:szCs w:val="20"/>
-                <w:lang w:val="en-US"/>
-              </w:rPr>
-            </w:pPr>
-            <w:proofErr w:type="gramStart"/>
-            <w:r>
-              <w:rPr>
-                <w:rFonts w:ascii="Times New Roman" w:hAnsi="Times New Roman"/>
-                <w:sz w:val="20"/>
-                <w:szCs w:val="20"/>
-                <w:lang w:val="en-US"/>
-              </w:rPr>
-              <w:t xml:space="preserve">{{ </w:t>
-            </w:r>
-            <w:proofErr w:type="spellStart"/>
-            <w:r>
-              <w:rPr>
-                <w:rFonts w:ascii="Times New Roman" w:hAnsi="Times New Roman"/>
-                <w:sz w:val="20"/>
-                <w:szCs w:val="20"/>
-                <w:lang w:val="en-US"/>
-              </w:rPr>
-              <w:t>ptransitional</w:t>
-            </w:r>
-            <w:proofErr w:type="spellEnd"/>
-            <w:proofErr w:type="gramEnd"/>
-            <w:r>
-              <w:rPr>
-                <w:rFonts w:ascii="Times New Roman" w:hAnsi="Times New Roman"/>
-                <w:sz w:val="20"/>
-                <w:szCs w:val="20"/>
-                <w:lang w:val="en-US"/>
-              </w:rPr>
-              <w:t>}}</w:t>
+            <w:r>
+              <w:rPr>
+                <w:rFonts w:ascii="Times New Roman" w:hAnsi="Times New Roman"/>
+                <w:sz w:val="20"/>
+                <w:szCs w:val="20"/>
+                <w:lang w:val="en-US"/>
+              </w:rPr>
+              <w:t>{{ ptransitional}}</w:t>
             </w:r>
           </w:p>
         </w:tc>
@@ -2826,17 +2561,26 @@
           </w:tcPr>
           <w:p>
             <w:pPr>
-              <w:widowControl w:val="0"/>
-              <w:rPr>
-                <w:rFonts w:ascii="Times New Roman" w:hAnsi="Times New Roman"/>
-                <w:sz w:val="20"/>
-                <w:szCs w:val="20"/>
-              </w:rPr>
-            </w:pPr>
-          </w:p>
-          <w:p>
-            <w:pPr>
-              <w:widowControl w:val="0"/>
+              <w:pStyle w:val="Normal"/>
+              <w:widowControl w:val="false"/>
+              <w:rPr>
+                <w:rFonts w:ascii="Times New Roman" w:hAnsi="Times New Roman"/>
+                <w:sz w:val="20"/>
+                <w:szCs w:val="20"/>
+              </w:rPr>
+            </w:pPr>
+            <w:r>
+              <w:rPr>
+                <w:rFonts w:ascii="Times New Roman" w:hAnsi="Times New Roman"/>
+                <w:sz w:val="20"/>
+                <w:szCs w:val="20"/>
+              </w:rPr>
+            </w:r>
+          </w:p>
+          <w:p>
+            <w:pPr>
+              <w:pStyle w:val="Normal"/>
+              <w:widowControl w:val="false"/>
               <w:rPr>
                 <w:rFonts w:ascii="Times New Roman" w:hAnsi="Times New Roman"/>
                 <w:sz w:val="20"/>
@@ -2855,26 +2599,35 @@
         </w:tc>
       </w:tr>
       <w:tr>
+        <w:trPr/>
         <w:tc>
           <w:tcPr>
             <w:tcW w:w="1806" w:type="dxa"/>
-            <w:vMerge/>
-            <w:tcBorders>
-              <w:top w:val="single" w:sz="4" w:space="0" w:color="000000"/>
-              <w:left w:val="single" w:sz="4" w:space="0" w:color="000000"/>
-              <w:bottom w:val="single" w:sz="4" w:space="0" w:color="000000"/>
-              <w:right w:val="single" w:sz="4" w:space="0" w:color="000000"/>
-            </w:tcBorders>
-          </w:tcPr>
-          <w:p>
-            <w:pPr>
-              <w:widowControl w:val="0"/>
-              <w:rPr>
-                <w:rFonts w:ascii="Times New Roman" w:hAnsi="Times New Roman"/>
-                <w:sz w:val="20"/>
-                <w:szCs w:val="20"/>
-              </w:rPr>
-            </w:pPr>
+            <w:vMerge w:val="continue"/>
+            <w:tcBorders>
+              <w:top w:val="single" w:sz="4" w:space="0" w:color="000000"/>
+              <w:left w:val="single" w:sz="4" w:space="0" w:color="000000"/>
+              <w:bottom w:val="single" w:sz="4" w:space="0" w:color="000000"/>
+              <w:right w:val="single" w:sz="4" w:space="0" w:color="000000"/>
+            </w:tcBorders>
+          </w:tcPr>
+          <w:p>
+            <w:pPr>
+              <w:pStyle w:val="Normal"/>
+              <w:widowControl w:val="false"/>
+              <w:rPr>
+                <w:rFonts w:ascii="Times New Roman" w:hAnsi="Times New Roman"/>
+                <w:sz w:val="20"/>
+                <w:szCs w:val="20"/>
+              </w:rPr>
+            </w:pPr>
+            <w:r>
+              <w:rPr>
+                <w:rFonts w:ascii="Times New Roman" w:hAnsi="Times New Roman"/>
+                <w:sz w:val="20"/>
+                <w:szCs w:val="20"/>
+              </w:rPr>
+            </w:r>
           </w:p>
         </w:tc>
         <w:tc>
@@ -2889,14 +2642,22 @@
           </w:tcPr>
           <w:p>
             <w:pPr>
-              <w:widowControl w:val="0"/>
-              <w:spacing w:line="360" w:lineRule="auto"/>
-              <w:rPr>
-                <w:rFonts w:ascii="Times New Roman" w:hAnsi="Times New Roman"/>
-                <w:sz w:val="20"/>
-                <w:szCs w:val="20"/>
-              </w:rPr>
-            </w:pPr>
+              <w:pStyle w:val="Normal"/>
+              <w:widowControl w:val="false"/>
+              <w:spacing w:lineRule="auto" w:line="360"/>
+              <w:rPr>
+                <w:rFonts w:ascii="Times New Roman" w:hAnsi="Times New Roman"/>
+                <w:sz w:val="20"/>
+                <w:szCs w:val="20"/>
+              </w:rPr>
+            </w:pPr>
+            <w:r>
+              <w:rPr>
+                <w:rFonts w:ascii="Times New Roman" w:hAnsi="Times New Roman"/>
+                <w:sz w:val="20"/>
+                <w:szCs w:val="20"/>
+              </w:rPr>
+            </w:r>
           </w:p>
         </w:tc>
         <w:tc>
@@ -2911,104 +2672,145 @@
           </w:tcPr>
           <w:p>
             <w:pPr>
-              <w:widowControl w:val="0"/>
-              <w:spacing w:line="360" w:lineRule="auto"/>
-              <w:rPr>
-                <w:rFonts w:ascii="Times New Roman" w:hAnsi="Times New Roman"/>
-                <w:sz w:val="20"/>
-                <w:szCs w:val="20"/>
-              </w:rPr>
-            </w:pPr>
-          </w:p>
-        </w:tc>
-        <w:tc>
-          <w:tcPr>
-            <w:tcW w:w="1135" w:type="dxa"/>
-            <w:tcBorders>
-              <w:top w:val="single" w:sz="4" w:space="0" w:color="000000"/>
-              <w:left w:val="single" w:sz="4" w:space="0" w:color="000000"/>
-              <w:bottom w:val="single" w:sz="4" w:space="0" w:color="000000"/>
-              <w:right w:val="single" w:sz="4" w:space="0" w:color="000000"/>
-            </w:tcBorders>
-          </w:tcPr>
-          <w:p>
-            <w:pPr>
-              <w:widowControl w:val="0"/>
-              <w:spacing w:line="360" w:lineRule="auto"/>
-              <w:rPr>
-                <w:rFonts w:ascii="Times New Roman" w:hAnsi="Times New Roman"/>
-                <w:sz w:val="20"/>
-                <w:szCs w:val="20"/>
-              </w:rPr>
-            </w:pPr>
-          </w:p>
-        </w:tc>
-        <w:tc>
-          <w:tcPr>
-            <w:tcW w:w="1417" w:type="dxa"/>
-            <w:tcBorders>
-              <w:top w:val="single" w:sz="4" w:space="0" w:color="000000"/>
-              <w:left w:val="single" w:sz="4" w:space="0" w:color="000000"/>
-              <w:bottom w:val="single" w:sz="4" w:space="0" w:color="000000"/>
-              <w:right w:val="single" w:sz="4" w:space="0" w:color="000000"/>
-            </w:tcBorders>
-          </w:tcPr>
-          <w:p>
-            <w:pPr>
-              <w:widowControl w:val="0"/>
-              <w:spacing w:line="360" w:lineRule="auto"/>
-              <w:rPr>
-                <w:rFonts w:ascii="Times New Roman" w:hAnsi="Times New Roman"/>
-                <w:sz w:val="20"/>
-                <w:szCs w:val="20"/>
-              </w:rPr>
-            </w:pPr>
+              <w:pStyle w:val="Normal"/>
+              <w:widowControl w:val="false"/>
+              <w:spacing w:lineRule="auto" w:line="360"/>
+              <w:rPr>
+                <w:rFonts w:ascii="Times New Roman" w:hAnsi="Times New Roman"/>
+                <w:sz w:val="20"/>
+                <w:szCs w:val="20"/>
+              </w:rPr>
+            </w:pPr>
+            <w:r>
+              <w:rPr>
+                <w:rFonts w:ascii="Times New Roman" w:hAnsi="Times New Roman"/>
+                <w:sz w:val="20"/>
+                <w:szCs w:val="20"/>
+              </w:rPr>
+            </w:r>
+          </w:p>
+        </w:tc>
+        <w:tc>
+          <w:tcPr>
+            <w:tcW w:w="1136" w:type="dxa"/>
+            <w:tcBorders>
+              <w:top w:val="single" w:sz="4" w:space="0" w:color="000000"/>
+              <w:left w:val="single" w:sz="4" w:space="0" w:color="000000"/>
+              <w:bottom w:val="single" w:sz="4" w:space="0" w:color="000000"/>
+              <w:right w:val="single" w:sz="4" w:space="0" w:color="000000"/>
+            </w:tcBorders>
+          </w:tcPr>
+          <w:p>
+            <w:pPr>
+              <w:pStyle w:val="Normal"/>
+              <w:widowControl w:val="false"/>
+              <w:spacing w:lineRule="auto" w:line="360"/>
+              <w:rPr>
+                <w:rFonts w:ascii="Times New Roman" w:hAnsi="Times New Roman"/>
+                <w:sz w:val="20"/>
+                <w:szCs w:val="20"/>
+              </w:rPr>
+            </w:pPr>
+            <w:r>
+              <w:rPr>
+                <w:rFonts w:ascii="Times New Roman" w:hAnsi="Times New Roman"/>
+                <w:sz w:val="20"/>
+                <w:szCs w:val="20"/>
+              </w:rPr>
+            </w:r>
+          </w:p>
+        </w:tc>
+        <w:tc>
+          <w:tcPr>
+            <w:tcW w:w="1416" w:type="dxa"/>
+            <w:tcBorders>
+              <w:top w:val="single" w:sz="4" w:space="0" w:color="000000"/>
+              <w:left w:val="single" w:sz="4" w:space="0" w:color="000000"/>
+              <w:bottom w:val="single" w:sz="4" w:space="0" w:color="000000"/>
+              <w:right w:val="single" w:sz="4" w:space="0" w:color="000000"/>
+            </w:tcBorders>
+          </w:tcPr>
+          <w:p>
+            <w:pPr>
+              <w:pStyle w:val="Normal"/>
+              <w:widowControl w:val="false"/>
+              <w:spacing w:lineRule="auto" w:line="360"/>
+              <w:rPr>
+                <w:rFonts w:ascii="Times New Roman" w:hAnsi="Times New Roman"/>
+                <w:sz w:val="20"/>
+                <w:szCs w:val="20"/>
+              </w:rPr>
+            </w:pPr>
+            <w:r>
+              <w:rPr>
+                <w:rFonts w:ascii="Times New Roman" w:hAnsi="Times New Roman"/>
+                <w:sz w:val="20"/>
+                <w:szCs w:val="20"/>
+              </w:rPr>
+            </w:r>
           </w:p>
         </w:tc>
         <w:tc>
           <w:tcPr>
             <w:tcW w:w="2126" w:type="dxa"/>
-            <w:vMerge/>
-            <w:tcBorders>
-              <w:top w:val="single" w:sz="4" w:space="0" w:color="000000"/>
-              <w:left w:val="single" w:sz="4" w:space="0" w:color="000000"/>
-              <w:bottom w:val="single" w:sz="4" w:space="0" w:color="000000"/>
-              <w:right w:val="single" w:sz="4" w:space="0" w:color="000000"/>
-            </w:tcBorders>
-          </w:tcPr>
-          <w:p>
-            <w:pPr>
-              <w:widowControl w:val="0"/>
-              <w:rPr>
-                <w:rFonts w:ascii="Times New Roman" w:hAnsi="Times New Roman"/>
-                <w:sz w:val="20"/>
-                <w:szCs w:val="20"/>
-              </w:rPr>
-            </w:pPr>
+            <w:vMerge w:val="continue"/>
+            <w:tcBorders>
+              <w:top w:val="single" w:sz="4" w:space="0" w:color="000000"/>
+              <w:left w:val="single" w:sz="4" w:space="0" w:color="000000"/>
+              <w:bottom w:val="single" w:sz="4" w:space="0" w:color="000000"/>
+              <w:right w:val="single" w:sz="4" w:space="0" w:color="000000"/>
+            </w:tcBorders>
+          </w:tcPr>
+          <w:p>
+            <w:pPr>
+              <w:pStyle w:val="Normal"/>
+              <w:widowControl w:val="false"/>
+              <w:rPr>
+                <w:rFonts w:ascii="Times New Roman" w:hAnsi="Times New Roman"/>
+                <w:sz w:val="20"/>
+                <w:szCs w:val="20"/>
+              </w:rPr>
+            </w:pPr>
+            <w:r>
+              <w:rPr>
+                <w:rFonts w:ascii="Times New Roman" w:hAnsi="Times New Roman"/>
+                <w:sz w:val="20"/>
+                <w:szCs w:val="20"/>
+              </w:rPr>
+            </w:r>
           </w:p>
         </w:tc>
       </w:tr>
       <w:tr>
+        <w:trPr/>
         <w:tc>
           <w:tcPr>
             <w:tcW w:w="1806" w:type="dxa"/>
-            <w:vMerge/>
-            <w:tcBorders>
-              <w:top w:val="single" w:sz="4" w:space="0" w:color="000000"/>
-              <w:left w:val="single" w:sz="4" w:space="0" w:color="000000"/>
-              <w:bottom w:val="single" w:sz="4" w:space="0" w:color="000000"/>
-              <w:right w:val="single" w:sz="4" w:space="0" w:color="000000"/>
-            </w:tcBorders>
-          </w:tcPr>
-          <w:p>
-            <w:pPr>
-              <w:widowControl w:val="0"/>
-              <w:rPr>
-                <w:rFonts w:ascii="Times New Roman" w:hAnsi="Times New Roman"/>
-                <w:sz w:val="20"/>
-                <w:szCs w:val="20"/>
-              </w:rPr>
-            </w:pPr>
+            <w:vMerge w:val="continue"/>
+            <w:tcBorders>
+              <w:top w:val="single" w:sz="4" w:space="0" w:color="000000"/>
+              <w:left w:val="single" w:sz="4" w:space="0" w:color="000000"/>
+              <w:bottom w:val="single" w:sz="4" w:space="0" w:color="000000"/>
+              <w:right w:val="single" w:sz="4" w:space="0" w:color="000000"/>
+            </w:tcBorders>
+          </w:tcPr>
+          <w:p>
+            <w:pPr>
+              <w:pStyle w:val="Normal"/>
+              <w:widowControl w:val="false"/>
+              <w:rPr>
+                <w:rFonts w:ascii="Times New Roman" w:hAnsi="Times New Roman"/>
+                <w:sz w:val="20"/>
+                <w:szCs w:val="20"/>
+              </w:rPr>
+            </w:pPr>
+            <w:r>
+              <w:rPr>
+                <w:rFonts w:ascii="Times New Roman" w:hAnsi="Times New Roman"/>
+                <w:sz w:val="20"/>
+                <w:szCs w:val="20"/>
+              </w:rPr>
+            </w:r>
           </w:p>
         </w:tc>
         <w:tc>
@@ -3023,14 +2825,22 @@
           </w:tcPr>
           <w:p>
             <w:pPr>
-              <w:widowControl w:val="0"/>
-              <w:spacing w:line="360" w:lineRule="auto"/>
-              <w:rPr>
-                <w:rFonts w:ascii="Times New Roman" w:hAnsi="Times New Roman"/>
-                <w:sz w:val="20"/>
-                <w:szCs w:val="20"/>
-              </w:rPr>
-            </w:pPr>
+              <w:pStyle w:val="Normal"/>
+              <w:widowControl w:val="false"/>
+              <w:spacing w:lineRule="auto" w:line="360"/>
+              <w:rPr>
+                <w:rFonts w:ascii="Times New Roman" w:hAnsi="Times New Roman"/>
+                <w:sz w:val="20"/>
+                <w:szCs w:val="20"/>
+              </w:rPr>
+            </w:pPr>
+            <w:r>
+              <w:rPr>
+                <w:rFonts w:ascii="Times New Roman" w:hAnsi="Times New Roman"/>
+                <w:sz w:val="20"/>
+                <w:szCs w:val="20"/>
+              </w:rPr>
+            </w:r>
           </w:p>
         </w:tc>
         <w:tc>
@@ -3045,84 +2855,117 @@
           </w:tcPr>
           <w:p>
             <w:pPr>
-              <w:widowControl w:val="0"/>
-              <w:spacing w:line="360" w:lineRule="auto"/>
-              <w:rPr>
-                <w:rFonts w:ascii="Times New Roman" w:hAnsi="Times New Roman"/>
-                <w:sz w:val="20"/>
-                <w:szCs w:val="20"/>
-              </w:rPr>
-            </w:pPr>
-          </w:p>
-        </w:tc>
-        <w:tc>
-          <w:tcPr>
-            <w:tcW w:w="1135" w:type="dxa"/>
-            <w:tcBorders>
-              <w:top w:val="single" w:sz="4" w:space="0" w:color="000000"/>
-              <w:left w:val="single" w:sz="4" w:space="0" w:color="000000"/>
-              <w:bottom w:val="single" w:sz="4" w:space="0" w:color="000000"/>
-              <w:right w:val="single" w:sz="4" w:space="0" w:color="000000"/>
-            </w:tcBorders>
-          </w:tcPr>
-          <w:p>
-            <w:pPr>
-              <w:widowControl w:val="0"/>
-              <w:spacing w:line="360" w:lineRule="auto"/>
-              <w:rPr>
-                <w:rFonts w:ascii="Times New Roman" w:hAnsi="Times New Roman"/>
-                <w:sz w:val="20"/>
-                <w:szCs w:val="20"/>
-              </w:rPr>
-            </w:pPr>
-          </w:p>
-        </w:tc>
-        <w:tc>
-          <w:tcPr>
-            <w:tcW w:w="1417" w:type="dxa"/>
-            <w:tcBorders>
-              <w:top w:val="single" w:sz="4" w:space="0" w:color="000000"/>
-              <w:left w:val="single" w:sz="4" w:space="0" w:color="000000"/>
-              <w:bottom w:val="single" w:sz="4" w:space="0" w:color="000000"/>
-              <w:right w:val="single" w:sz="4" w:space="0" w:color="000000"/>
-            </w:tcBorders>
-          </w:tcPr>
-          <w:p>
-            <w:pPr>
-              <w:widowControl w:val="0"/>
-              <w:spacing w:line="360" w:lineRule="auto"/>
-              <w:rPr>
-                <w:rFonts w:ascii="Times New Roman" w:hAnsi="Times New Roman"/>
-                <w:sz w:val="20"/>
-                <w:szCs w:val="20"/>
-              </w:rPr>
-            </w:pPr>
+              <w:pStyle w:val="Normal"/>
+              <w:widowControl w:val="false"/>
+              <w:spacing w:lineRule="auto" w:line="360"/>
+              <w:rPr>
+                <w:rFonts w:ascii="Times New Roman" w:hAnsi="Times New Roman"/>
+                <w:sz w:val="20"/>
+                <w:szCs w:val="20"/>
+              </w:rPr>
+            </w:pPr>
+            <w:r>
+              <w:rPr>
+                <w:rFonts w:ascii="Times New Roman" w:hAnsi="Times New Roman"/>
+                <w:sz w:val="20"/>
+                <w:szCs w:val="20"/>
+              </w:rPr>
+            </w:r>
+          </w:p>
+        </w:tc>
+        <w:tc>
+          <w:tcPr>
+            <w:tcW w:w="1136" w:type="dxa"/>
+            <w:tcBorders>
+              <w:top w:val="single" w:sz="4" w:space="0" w:color="000000"/>
+              <w:left w:val="single" w:sz="4" w:space="0" w:color="000000"/>
+              <w:bottom w:val="single" w:sz="4" w:space="0" w:color="000000"/>
+              <w:right w:val="single" w:sz="4" w:space="0" w:color="000000"/>
+            </w:tcBorders>
+          </w:tcPr>
+          <w:p>
+            <w:pPr>
+              <w:pStyle w:val="Normal"/>
+              <w:widowControl w:val="false"/>
+              <w:spacing w:lineRule="auto" w:line="360"/>
+              <w:rPr>
+                <w:rFonts w:ascii="Times New Roman" w:hAnsi="Times New Roman"/>
+                <w:sz w:val="20"/>
+                <w:szCs w:val="20"/>
+              </w:rPr>
+            </w:pPr>
+            <w:r>
+              <w:rPr>
+                <w:rFonts w:ascii="Times New Roman" w:hAnsi="Times New Roman"/>
+                <w:sz w:val="20"/>
+                <w:szCs w:val="20"/>
+              </w:rPr>
+            </w:r>
+          </w:p>
+        </w:tc>
+        <w:tc>
+          <w:tcPr>
+            <w:tcW w:w="1416" w:type="dxa"/>
+            <w:tcBorders>
+              <w:top w:val="single" w:sz="4" w:space="0" w:color="000000"/>
+              <w:left w:val="single" w:sz="4" w:space="0" w:color="000000"/>
+              <w:bottom w:val="single" w:sz="4" w:space="0" w:color="000000"/>
+              <w:right w:val="single" w:sz="4" w:space="0" w:color="000000"/>
+            </w:tcBorders>
+          </w:tcPr>
+          <w:p>
+            <w:pPr>
+              <w:pStyle w:val="Normal"/>
+              <w:widowControl w:val="false"/>
+              <w:spacing w:lineRule="auto" w:line="360"/>
+              <w:rPr>
+                <w:rFonts w:ascii="Times New Roman" w:hAnsi="Times New Roman"/>
+                <w:sz w:val="20"/>
+                <w:szCs w:val="20"/>
+              </w:rPr>
+            </w:pPr>
+            <w:r>
+              <w:rPr>
+                <w:rFonts w:ascii="Times New Roman" w:hAnsi="Times New Roman"/>
+                <w:sz w:val="20"/>
+                <w:szCs w:val="20"/>
+              </w:rPr>
+            </w:r>
           </w:p>
         </w:tc>
         <w:tc>
           <w:tcPr>
             <w:tcW w:w="2126" w:type="dxa"/>
-            <w:vMerge/>
-            <w:tcBorders>
-              <w:top w:val="single" w:sz="4" w:space="0" w:color="000000"/>
-              <w:left w:val="single" w:sz="4" w:space="0" w:color="000000"/>
-              <w:bottom w:val="single" w:sz="4" w:space="0" w:color="000000"/>
-              <w:right w:val="single" w:sz="4" w:space="0" w:color="000000"/>
-            </w:tcBorders>
-          </w:tcPr>
-          <w:p>
-            <w:pPr>
-              <w:widowControl w:val="0"/>
-              <w:rPr>
-                <w:rFonts w:ascii="Times New Roman" w:hAnsi="Times New Roman"/>
-                <w:sz w:val="20"/>
-                <w:szCs w:val="20"/>
-              </w:rPr>
-            </w:pPr>
+            <w:vMerge w:val="continue"/>
+            <w:tcBorders>
+              <w:top w:val="single" w:sz="4" w:space="0" w:color="000000"/>
+              <w:left w:val="single" w:sz="4" w:space="0" w:color="000000"/>
+              <w:bottom w:val="single" w:sz="4" w:space="0" w:color="000000"/>
+              <w:right w:val="single" w:sz="4" w:space="0" w:color="000000"/>
+            </w:tcBorders>
+          </w:tcPr>
+          <w:p>
+            <w:pPr>
+              <w:pStyle w:val="Normal"/>
+              <w:widowControl w:val="false"/>
+              <w:rPr>
+                <w:rFonts w:ascii="Times New Roman" w:hAnsi="Times New Roman"/>
+                <w:sz w:val="20"/>
+                <w:szCs w:val="20"/>
+              </w:rPr>
+            </w:pPr>
+            <w:r>
+              <w:rPr>
+                <w:rFonts w:ascii="Times New Roman" w:hAnsi="Times New Roman"/>
+                <w:sz w:val="20"/>
+                <w:szCs w:val="20"/>
+              </w:rPr>
+            </w:r>
           </w:p>
         </w:tc>
       </w:tr>
       <w:tr>
+        <w:trPr/>
         <w:tc>
           <w:tcPr>
             <w:tcW w:w="1806" w:type="dxa"/>
@@ -3136,7 +2979,8 @@
           </w:tcPr>
           <w:p>
             <w:pPr>
-              <w:widowControl w:val="0"/>
+              <w:pStyle w:val="Normal"/>
+              <w:widowControl w:val="false"/>
               <w:rPr>
                 <w:rFonts w:ascii="Times New Roman" w:hAnsi="Times New Roman"/>
                 <w:sz w:val="20"/>
@@ -3165,8 +3009,9 @@
           </w:tcPr>
           <w:p>
             <w:pPr>
-              <w:widowControl w:val="0"/>
-              <w:spacing w:line="360" w:lineRule="auto"/>
+              <w:pStyle w:val="Normal"/>
+              <w:widowControl w:val="false"/>
+              <w:spacing w:lineRule="auto" w:line="360"/>
               <w:jc w:val="center"/>
               <w:rPr>
                 <w:rFonts w:ascii="Times New Roman" w:hAnsi="Times New Roman"/>
@@ -3182,27 +3027,7 @@
                 <w:szCs w:val="20"/>
                 <w:lang w:val="en-US"/>
               </w:rPr>
-              <w:t>{{</w:t>
-            </w:r>
-            <w:proofErr w:type="spellStart"/>
-            <w:r>
-              <w:rPr>
-                <w:rFonts w:ascii="Times New Roman" w:hAnsi="Times New Roman"/>
-                <w:sz w:val="20"/>
-                <w:szCs w:val="20"/>
-                <w:lang w:val="en-US"/>
-              </w:rPr>
-              <w:t>qmax</w:t>
-            </w:r>
-            <w:proofErr w:type="spellEnd"/>
-            <w:r>
-              <w:rPr>
-                <w:rFonts w:ascii="Times New Roman" w:hAnsi="Times New Roman"/>
-                <w:sz w:val="20"/>
-                <w:szCs w:val="20"/>
-                <w:lang w:val="en-US"/>
-              </w:rPr>
-              <w:t>}}</w:t>
+              <w:t>{{qmax}}</w:t>
             </w:r>
           </w:p>
         </w:tc>
@@ -3218,8 +3043,9 @@
           </w:tcPr>
           <w:p>
             <w:pPr>
-              <w:widowControl w:val="0"/>
-              <w:spacing w:line="360" w:lineRule="auto"/>
+              <w:pStyle w:val="Normal"/>
+              <w:widowControl w:val="false"/>
+              <w:spacing w:lineRule="auto" w:line="360"/>
               <w:jc w:val="center"/>
               <w:rPr>
                 <w:rFonts w:ascii="Times New Roman" w:hAnsi="Times New Roman"/>
@@ -3235,44 +3061,25 @@
                 <w:szCs w:val="20"/>
                 <w:lang w:val="en-US"/>
               </w:rPr>
-              <w:t>{{</w:t>
-            </w:r>
-            <w:proofErr w:type="spellStart"/>
-            <w:r>
-              <w:rPr>
-                <w:rFonts w:ascii="Times New Roman" w:hAnsi="Times New Roman"/>
-                <w:sz w:val="20"/>
-                <w:szCs w:val="20"/>
-                <w:lang w:val="en-US"/>
-              </w:rPr>
-              <w:t>vmaxsi</w:t>
-            </w:r>
-            <w:proofErr w:type="spellEnd"/>
-            <w:r>
-              <w:rPr>
-                <w:rFonts w:ascii="Times New Roman" w:hAnsi="Times New Roman"/>
-                <w:sz w:val="20"/>
-                <w:szCs w:val="20"/>
-                <w:lang w:val="en-US"/>
-              </w:rPr>
-              <w:t>}}</w:t>
-            </w:r>
-          </w:p>
-        </w:tc>
-        <w:tc>
-          <w:tcPr>
-            <w:tcW w:w="1135" w:type="dxa"/>
-            <w:tcBorders>
-              <w:top w:val="single" w:sz="4" w:space="0" w:color="000000"/>
-              <w:left w:val="single" w:sz="4" w:space="0" w:color="000000"/>
-              <w:bottom w:val="single" w:sz="4" w:space="0" w:color="000000"/>
-              <w:right w:val="single" w:sz="4" w:space="0" w:color="000000"/>
-            </w:tcBorders>
-          </w:tcPr>
-          <w:p>
-            <w:pPr>
-              <w:widowControl w:val="0"/>
-              <w:spacing w:line="360" w:lineRule="auto"/>
+              <w:t>{{vmaxsi}}</w:t>
+            </w:r>
+          </w:p>
+        </w:tc>
+        <w:tc>
+          <w:tcPr>
+            <w:tcW w:w="1136" w:type="dxa"/>
+            <w:tcBorders>
+              <w:top w:val="single" w:sz="4" w:space="0" w:color="000000"/>
+              <w:left w:val="single" w:sz="4" w:space="0" w:color="000000"/>
+              <w:bottom w:val="single" w:sz="4" w:space="0" w:color="000000"/>
+              <w:right w:val="single" w:sz="4" w:space="0" w:color="000000"/>
+            </w:tcBorders>
+          </w:tcPr>
+          <w:p>
+            <w:pPr>
+              <w:pStyle w:val="Normal"/>
+              <w:widowControl w:val="false"/>
+              <w:spacing w:lineRule="auto" w:line="360"/>
               <w:jc w:val="center"/>
               <w:rPr>
                 <w:rFonts w:ascii="Times New Roman" w:hAnsi="Times New Roman"/>
@@ -3288,44 +3095,25 @@
                 <w:szCs w:val="20"/>
                 <w:lang w:val="en-US"/>
               </w:rPr>
-              <w:t>{{</w:t>
-            </w:r>
-            <w:proofErr w:type="spellStart"/>
-            <w:r>
-              <w:rPr>
-                <w:rFonts w:ascii="Times New Roman" w:hAnsi="Times New Roman"/>
-                <w:sz w:val="20"/>
-                <w:szCs w:val="20"/>
-                <w:lang w:val="en-US"/>
-              </w:rPr>
-              <w:t>vmaxst</w:t>
-            </w:r>
-            <w:proofErr w:type="spellEnd"/>
-            <w:r>
-              <w:rPr>
-                <w:rFonts w:ascii="Times New Roman" w:hAnsi="Times New Roman"/>
-                <w:sz w:val="20"/>
-                <w:szCs w:val="20"/>
-                <w:lang w:val="en-US"/>
-              </w:rPr>
-              <w:t>}}</w:t>
-            </w:r>
-          </w:p>
-        </w:tc>
-        <w:tc>
-          <w:tcPr>
-            <w:tcW w:w="1417" w:type="dxa"/>
-            <w:tcBorders>
-              <w:top w:val="single" w:sz="4" w:space="0" w:color="000000"/>
-              <w:left w:val="single" w:sz="4" w:space="0" w:color="000000"/>
-              <w:bottom w:val="single" w:sz="4" w:space="0" w:color="000000"/>
-              <w:right w:val="single" w:sz="4" w:space="0" w:color="000000"/>
-            </w:tcBorders>
-          </w:tcPr>
-          <w:p>
-            <w:pPr>
-              <w:widowControl w:val="0"/>
-              <w:spacing w:line="360" w:lineRule="auto"/>
+              <w:t>{{vmaxst}}</w:t>
+            </w:r>
+          </w:p>
+        </w:tc>
+        <w:tc>
+          <w:tcPr>
+            <w:tcW w:w="1416" w:type="dxa"/>
+            <w:tcBorders>
+              <w:top w:val="single" w:sz="4" w:space="0" w:color="000000"/>
+              <w:left w:val="single" w:sz="4" w:space="0" w:color="000000"/>
+              <w:bottom w:val="single" w:sz="4" w:space="0" w:color="000000"/>
+              <w:right w:val="single" w:sz="4" w:space="0" w:color="000000"/>
+            </w:tcBorders>
+          </w:tcPr>
+          <w:p>
+            <w:pPr>
+              <w:pStyle w:val="Normal"/>
+              <w:widowControl w:val="false"/>
+              <w:spacing w:lineRule="auto" w:line="360"/>
               <w:jc w:val="center"/>
               <w:rPr>
                 <w:rFonts w:ascii="Times New Roman" w:hAnsi="Times New Roman"/>
@@ -3341,27 +3129,7 @@
                 <w:szCs w:val="20"/>
                 <w:lang w:val="en-US"/>
               </w:rPr>
-              <w:t>{{</w:t>
-            </w:r>
-            <w:proofErr w:type="spellStart"/>
-            <w:r>
-              <w:rPr>
-                <w:rFonts w:ascii="Times New Roman" w:hAnsi="Times New Roman"/>
-                <w:sz w:val="20"/>
-                <w:szCs w:val="20"/>
-                <w:lang w:val="en-US"/>
-              </w:rPr>
-              <w:t>pmax</w:t>
-            </w:r>
-            <w:proofErr w:type="spellEnd"/>
-            <w:r>
-              <w:rPr>
-                <w:rFonts w:ascii="Times New Roman" w:hAnsi="Times New Roman"/>
-                <w:sz w:val="20"/>
-                <w:szCs w:val="20"/>
-                <w:lang w:val="en-US"/>
-              </w:rPr>
-              <w:t>}}</w:t>
+              <w:t>{{pmax}}</w:t>
             </w:r>
           </w:p>
         </w:tc>
@@ -3378,17 +3146,26 @@
           </w:tcPr>
           <w:p>
             <w:pPr>
-              <w:widowControl w:val="0"/>
-              <w:rPr>
-                <w:rFonts w:ascii="Times New Roman" w:hAnsi="Times New Roman"/>
-                <w:sz w:val="20"/>
-                <w:szCs w:val="20"/>
-              </w:rPr>
-            </w:pPr>
-          </w:p>
-          <w:p>
-            <w:pPr>
-              <w:widowControl w:val="0"/>
+              <w:pStyle w:val="Normal"/>
+              <w:widowControl w:val="false"/>
+              <w:rPr>
+                <w:rFonts w:ascii="Times New Roman" w:hAnsi="Times New Roman"/>
+                <w:sz w:val="20"/>
+                <w:szCs w:val="20"/>
+              </w:rPr>
+            </w:pPr>
+            <w:r>
+              <w:rPr>
+                <w:rFonts w:ascii="Times New Roman" w:hAnsi="Times New Roman"/>
+                <w:sz w:val="20"/>
+                <w:szCs w:val="20"/>
+              </w:rPr>
+            </w:r>
+          </w:p>
+          <w:p>
+            <w:pPr>
+              <w:pStyle w:val="Normal"/>
+              <w:widowControl w:val="false"/>
               <w:rPr>
                 <w:rFonts w:ascii="Times New Roman" w:hAnsi="Times New Roman"/>
                 <w:sz w:val="20"/>
@@ -3407,26 +3184,35 @@
         </w:tc>
       </w:tr>
       <w:tr>
+        <w:trPr/>
         <w:tc>
           <w:tcPr>
             <w:tcW w:w="1806" w:type="dxa"/>
-            <w:vMerge/>
-            <w:tcBorders>
-              <w:top w:val="single" w:sz="4" w:space="0" w:color="000000"/>
-              <w:left w:val="single" w:sz="4" w:space="0" w:color="000000"/>
-              <w:bottom w:val="single" w:sz="4" w:space="0" w:color="000000"/>
-              <w:right w:val="single" w:sz="4" w:space="0" w:color="000000"/>
-            </w:tcBorders>
-          </w:tcPr>
-          <w:p>
-            <w:pPr>
-              <w:widowControl w:val="0"/>
-              <w:rPr>
-                <w:rFonts w:ascii="Times New Roman" w:hAnsi="Times New Roman"/>
-                <w:sz w:val="20"/>
-                <w:szCs w:val="20"/>
-              </w:rPr>
-            </w:pPr>
+            <w:vMerge w:val="continue"/>
+            <w:tcBorders>
+              <w:top w:val="single" w:sz="4" w:space="0" w:color="000000"/>
+              <w:left w:val="single" w:sz="4" w:space="0" w:color="000000"/>
+              <w:bottom w:val="single" w:sz="4" w:space="0" w:color="000000"/>
+              <w:right w:val="single" w:sz="4" w:space="0" w:color="000000"/>
+            </w:tcBorders>
+          </w:tcPr>
+          <w:p>
+            <w:pPr>
+              <w:pStyle w:val="Normal"/>
+              <w:widowControl w:val="false"/>
+              <w:rPr>
+                <w:rFonts w:ascii="Times New Roman" w:hAnsi="Times New Roman"/>
+                <w:sz w:val="20"/>
+                <w:szCs w:val="20"/>
+              </w:rPr>
+            </w:pPr>
+            <w:r>
+              <w:rPr>
+                <w:rFonts w:ascii="Times New Roman" w:hAnsi="Times New Roman"/>
+                <w:sz w:val="20"/>
+                <w:szCs w:val="20"/>
+              </w:rPr>
+            </w:r>
           </w:p>
         </w:tc>
         <w:tc>
@@ -3441,14 +3227,22 @@
           </w:tcPr>
           <w:p>
             <w:pPr>
-              <w:widowControl w:val="0"/>
-              <w:spacing w:line="360" w:lineRule="auto"/>
-              <w:rPr>
-                <w:rFonts w:ascii="Times New Roman" w:hAnsi="Times New Roman"/>
-                <w:sz w:val="20"/>
-                <w:szCs w:val="20"/>
-              </w:rPr>
-            </w:pPr>
+              <w:pStyle w:val="Normal"/>
+              <w:widowControl w:val="false"/>
+              <w:spacing w:lineRule="auto" w:line="360"/>
+              <w:rPr>
+                <w:rFonts w:ascii="Times New Roman" w:hAnsi="Times New Roman"/>
+                <w:sz w:val="20"/>
+                <w:szCs w:val="20"/>
+              </w:rPr>
+            </w:pPr>
+            <w:r>
+              <w:rPr>
+                <w:rFonts w:ascii="Times New Roman" w:hAnsi="Times New Roman"/>
+                <w:sz w:val="20"/>
+                <w:szCs w:val="20"/>
+              </w:rPr>
+            </w:r>
           </w:p>
         </w:tc>
         <w:tc>
@@ -3463,104 +3257,145 @@
           </w:tcPr>
           <w:p>
             <w:pPr>
-              <w:widowControl w:val="0"/>
-              <w:spacing w:line="360" w:lineRule="auto"/>
-              <w:rPr>
-                <w:rFonts w:ascii="Times New Roman" w:hAnsi="Times New Roman"/>
-                <w:sz w:val="20"/>
-                <w:szCs w:val="20"/>
-              </w:rPr>
-            </w:pPr>
-          </w:p>
-        </w:tc>
-        <w:tc>
-          <w:tcPr>
-            <w:tcW w:w="1135" w:type="dxa"/>
-            <w:tcBorders>
-              <w:top w:val="single" w:sz="4" w:space="0" w:color="000000"/>
-              <w:left w:val="single" w:sz="4" w:space="0" w:color="000000"/>
-              <w:bottom w:val="single" w:sz="4" w:space="0" w:color="000000"/>
-              <w:right w:val="single" w:sz="4" w:space="0" w:color="000000"/>
-            </w:tcBorders>
-          </w:tcPr>
-          <w:p>
-            <w:pPr>
-              <w:widowControl w:val="0"/>
-              <w:spacing w:line="360" w:lineRule="auto"/>
-              <w:rPr>
-                <w:rFonts w:ascii="Times New Roman" w:hAnsi="Times New Roman"/>
-                <w:sz w:val="20"/>
-                <w:szCs w:val="20"/>
-              </w:rPr>
-            </w:pPr>
-          </w:p>
-        </w:tc>
-        <w:tc>
-          <w:tcPr>
-            <w:tcW w:w="1417" w:type="dxa"/>
-            <w:tcBorders>
-              <w:top w:val="single" w:sz="4" w:space="0" w:color="000000"/>
-              <w:left w:val="single" w:sz="4" w:space="0" w:color="000000"/>
-              <w:bottom w:val="single" w:sz="4" w:space="0" w:color="000000"/>
-              <w:right w:val="single" w:sz="4" w:space="0" w:color="000000"/>
-            </w:tcBorders>
-          </w:tcPr>
-          <w:p>
-            <w:pPr>
-              <w:widowControl w:val="0"/>
-              <w:spacing w:line="360" w:lineRule="auto"/>
-              <w:rPr>
-                <w:rFonts w:ascii="Times New Roman" w:hAnsi="Times New Roman"/>
-                <w:sz w:val="20"/>
-                <w:szCs w:val="20"/>
-              </w:rPr>
-            </w:pPr>
+              <w:pStyle w:val="Normal"/>
+              <w:widowControl w:val="false"/>
+              <w:spacing w:lineRule="auto" w:line="360"/>
+              <w:rPr>
+                <w:rFonts w:ascii="Times New Roman" w:hAnsi="Times New Roman"/>
+                <w:sz w:val="20"/>
+                <w:szCs w:val="20"/>
+              </w:rPr>
+            </w:pPr>
+            <w:r>
+              <w:rPr>
+                <w:rFonts w:ascii="Times New Roman" w:hAnsi="Times New Roman"/>
+                <w:sz w:val="20"/>
+                <w:szCs w:val="20"/>
+              </w:rPr>
+            </w:r>
+          </w:p>
+        </w:tc>
+        <w:tc>
+          <w:tcPr>
+            <w:tcW w:w="1136" w:type="dxa"/>
+            <w:tcBorders>
+              <w:top w:val="single" w:sz="4" w:space="0" w:color="000000"/>
+              <w:left w:val="single" w:sz="4" w:space="0" w:color="000000"/>
+              <w:bottom w:val="single" w:sz="4" w:space="0" w:color="000000"/>
+              <w:right w:val="single" w:sz="4" w:space="0" w:color="000000"/>
+            </w:tcBorders>
+          </w:tcPr>
+          <w:p>
+            <w:pPr>
+              <w:pStyle w:val="Normal"/>
+              <w:widowControl w:val="false"/>
+              <w:spacing w:lineRule="auto" w:line="360"/>
+              <w:rPr>
+                <w:rFonts w:ascii="Times New Roman" w:hAnsi="Times New Roman"/>
+                <w:sz w:val="20"/>
+                <w:szCs w:val="20"/>
+              </w:rPr>
+            </w:pPr>
+            <w:r>
+              <w:rPr>
+                <w:rFonts w:ascii="Times New Roman" w:hAnsi="Times New Roman"/>
+                <w:sz w:val="20"/>
+                <w:szCs w:val="20"/>
+              </w:rPr>
+            </w:r>
+          </w:p>
+        </w:tc>
+        <w:tc>
+          <w:tcPr>
+            <w:tcW w:w="1416" w:type="dxa"/>
+            <w:tcBorders>
+              <w:top w:val="single" w:sz="4" w:space="0" w:color="000000"/>
+              <w:left w:val="single" w:sz="4" w:space="0" w:color="000000"/>
+              <w:bottom w:val="single" w:sz="4" w:space="0" w:color="000000"/>
+              <w:right w:val="single" w:sz="4" w:space="0" w:color="000000"/>
+            </w:tcBorders>
+          </w:tcPr>
+          <w:p>
+            <w:pPr>
+              <w:pStyle w:val="Normal"/>
+              <w:widowControl w:val="false"/>
+              <w:spacing w:lineRule="auto" w:line="360"/>
+              <w:rPr>
+                <w:rFonts w:ascii="Times New Roman" w:hAnsi="Times New Roman"/>
+                <w:sz w:val="20"/>
+                <w:szCs w:val="20"/>
+              </w:rPr>
+            </w:pPr>
+            <w:r>
+              <w:rPr>
+                <w:rFonts w:ascii="Times New Roman" w:hAnsi="Times New Roman"/>
+                <w:sz w:val="20"/>
+                <w:szCs w:val="20"/>
+              </w:rPr>
+            </w:r>
           </w:p>
         </w:tc>
         <w:tc>
           <w:tcPr>
             <w:tcW w:w="2126" w:type="dxa"/>
-            <w:vMerge/>
-            <w:tcBorders>
-              <w:top w:val="single" w:sz="4" w:space="0" w:color="000000"/>
-              <w:left w:val="single" w:sz="4" w:space="0" w:color="000000"/>
-              <w:bottom w:val="single" w:sz="4" w:space="0" w:color="000000"/>
-              <w:right w:val="single" w:sz="4" w:space="0" w:color="000000"/>
-            </w:tcBorders>
-          </w:tcPr>
-          <w:p>
-            <w:pPr>
-              <w:widowControl w:val="0"/>
-              <w:rPr>
-                <w:rFonts w:ascii="Times New Roman" w:hAnsi="Times New Roman"/>
-                <w:sz w:val="20"/>
-                <w:szCs w:val="20"/>
-              </w:rPr>
-            </w:pPr>
+            <w:vMerge w:val="continue"/>
+            <w:tcBorders>
+              <w:top w:val="single" w:sz="4" w:space="0" w:color="000000"/>
+              <w:left w:val="single" w:sz="4" w:space="0" w:color="000000"/>
+              <w:bottom w:val="single" w:sz="4" w:space="0" w:color="000000"/>
+              <w:right w:val="single" w:sz="4" w:space="0" w:color="000000"/>
+            </w:tcBorders>
+          </w:tcPr>
+          <w:p>
+            <w:pPr>
+              <w:pStyle w:val="Normal"/>
+              <w:widowControl w:val="false"/>
+              <w:rPr>
+                <w:rFonts w:ascii="Times New Roman" w:hAnsi="Times New Roman"/>
+                <w:sz w:val="20"/>
+                <w:szCs w:val="20"/>
+              </w:rPr>
+            </w:pPr>
+            <w:r>
+              <w:rPr>
+                <w:rFonts w:ascii="Times New Roman" w:hAnsi="Times New Roman"/>
+                <w:sz w:val="20"/>
+                <w:szCs w:val="20"/>
+              </w:rPr>
+            </w:r>
           </w:p>
         </w:tc>
       </w:tr>
       <w:tr>
+        <w:trPr/>
         <w:tc>
           <w:tcPr>
             <w:tcW w:w="1806" w:type="dxa"/>
-            <w:vMerge/>
-            <w:tcBorders>
-              <w:top w:val="single" w:sz="4" w:space="0" w:color="000000"/>
-              <w:left w:val="single" w:sz="4" w:space="0" w:color="000000"/>
-              <w:bottom w:val="single" w:sz="4" w:space="0" w:color="000000"/>
-              <w:right w:val="single" w:sz="4" w:space="0" w:color="000000"/>
-            </w:tcBorders>
-          </w:tcPr>
-          <w:p>
-            <w:pPr>
-              <w:widowControl w:val="0"/>
-              <w:rPr>
-                <w:rFonts w:ascii="Times New Roman" w:hAnsi="Times New Roman"/>
-                <w:sz w:val="20"/>
-                <w:szCs w:val="20"/>
-              </w:rPr>
-            </w:pPr>
+            <w:vMerge w:val="continue"/>
+            <w:tcBorders>
+              <w:top w:val="single" w:sz="4" w:space="0" w:color="000000"/>
+              <w:left w:val="single" w:sz="4" w:space="0" w:color="000000"/>
+              <w:bottom w:val="single" w:sz="4" w:space="0" w:color="000000"/>
+              <w:right w:val="single" w:sz="4" w:space="0" w:color="000000"/>
+            </w:tcBorders>
+          </w:tcPr>
+          <w:p>
+            <w:pPr>
+              <w:pStyle w:val="Normal"/>
+              <w:widowControl w:val="false"/>
+              <w:rPr>
+                <w:rFonts w:ascii="Times New Roman" w:hAnsi="Times New Roman"/>
+                <w:sz w:val="20"/>
+                <w:szCs w:val="20"/>
+              </w:rPr>
+            </w:pPr>
+            <w:r>
+              <w:rPr>
+                <w:rFonts w:ascii="Times New Roman" w:hAnsi="Times New Roman"/>
+                <w:sz w:val="20"/>
+                <w:szCs w:val="20"/>
+              </w:rPr>
+            </w:r>
           </w:p>
         </w:tc>
         <w:tc>
@@ -3575,14 +3410,22 @@
           </w:tcPr>
           <w:p>
             <w:pPr>
-              <w:widowControl w:val="0"/>
-              <w:spacing w:line="360" w:lineRule="auto"/>
-              <w:rPr>
-                <w:rFonts w:ascii="Times New Roman" w:hAnsi="Times New Roman"/>
-                <w:sz w:val="20"/>
-                <w:szCs w:val="20"/>
-              </w:rPr>
-            </w:pPr>
+              <w:pStyle w:val="Normal"/>
+              <w:widowControl w:val="false"/>
+              <w:spacing w:lineRule="auto" w:line="360"/>
+              <w:rPr>
+                <w:rFonts w:ascii="Times New Roman" w:hAnsi="Times New Roman"/>
+                <w:sz w:val="20"/>
+                <w:szCs w:val="20"/>
+              </w:rPr>
+            </w:pPr>
+            <w:r>
+              <w:rPr>
+                <w:rFonts w:ascii="Times New Roman" w:hAnsi="Times New Roman"/>
+                <w:sz w:val="20"/>
+                <w:szCs w:val="20"/>
+              </w:rPr>
+            </w:r>
           </w:p>
         </w:tc>
         <w:tc>
@@ -3597,86 +3440,123 @@
           </w:tcPr>
           <w:p>
             <w:pPr>
-              <w:widowControl w:val="0"/>
-              <w:spacing w:line="360" w:lineRule="auto"/>
-              <w:rPr>
-                <w:rFonts w:ascii="Times New Roman" w:hAnsi="Times New Roman"/>
-                <w:sz w:val="20"/>
-                <w:szCs w:val="20"/>
-              </w:rPr>
-            </w:pPr>
-          </w:p>
-        </w:tc>
-        <w:tc>
-          <w:tcPr>
-            <w:tcW w:w="1135" w:type="dxa"/>
-            <w:tcBorders>
-              <w:top w:val="single" w:sz="4" w:space="0" w:color="000000"/>
-              <w:left w:val="single" w:sz="4" w:space="0" w:color="000000"/>
-              <w:bottom w:val="single" w:sz="4" w:space="0" w:color="000000"/>
-              <w:right w:val="single" w:sz="4" w:space="0" w:color="000000"/>
-            </w:tcBorders>
-          </w:tcPr>
-          <w:p>
-            <w:pPr>
-              <w:widowControl w:val="0"/>
-              <w:spacing w:line="360" w:lineRule="auto"/>
-              <w:rPr>
-                <w:rFonts w:ascii="Times New Roman" w:hAnsi="Times New Roman"/>
-                <w:sz w:val="20"/>
-                <w:szCs w:val="20"/>
-              </w:rPr>
-            </w:pPr>
-          </w:p>
-        </w:tc>
-        <w:tc>
-          <w:tcPr>
-            <w:tcW w:w="1417" w:type="dxa"/>
-            <w:tcBorders>
-              <w:top w:val="single" w:sz="4" w:space="0" w:color="000000"/>
-              <w:left w:val="single" w:sz="4" w:space="0" w:color="000000"/>
-              <w:bottom w:val="single" w:sz="4" w:space="0" w:color="000000"/>
-              <w:right w:val="single" w:sz="4" w:space="0" w:color="000000"/>
-            </w:tcBorders>
-          </w:tcPr>
-          <w:p>
-            <w:pPr>
-              <w:widowControl w:val="0"/>
-              <w:spacing w:line="360" w:lineRule="auto"/>
-              <w:rPr>
-                <w:rFonts w:ascii="Times New Roman" w:hAnsi="Times New Roman"/>
-                <w:sz w:val="20"/>
-                <w:szCs w:val="20"/>
-              </w:rPr>
-            </w:pPr>
+              <w:pStyle w:val="Normal"/>
+              <w:widowControl w:val="false"/>
+              <w:spacing w:lineRule="auto" w:line="360"/>
+              <w:rPr>
+                <w:rFonts w:ascii="Times New Roman" w:hAnsi="Times New Roman"/>
+                <w:sz w:val="20"/>
+                <w:szCs w:val="20"/>
+              </w:rPr>
+            </w:pPr>
+            <w:r>
+              <w:rPr>
+                <w:rFonts w:ascii="Times New Roman" w:hAnsi="Times New Roman"/>
+                <w:sz w:val="20"/>
+                <w:szCs w:val="20"/>
+              </w:rPr>
+            </w:r>
+          </w:p>
+        </w:tc>
+        <w:tc>
+          <w:tcPr>
+            <w:tcW w:w="1136" w:type="dxa"/>
+            <w:tcBorders>
+              <w:top w:val="single" w:sz="4" w:space="0" w:color="000000"/>
+              <w:left w:val="single" w:sz="4" w:space="0" w:color="000000"/>
+              <w:bottom w:val="single" w:sz="4" w:space="0" w:color="000000"/>
+              <w:right w:val="single" w:sz="4" w:space="0" w:color="000000"/>
+            </w:tcBorders>
+          </w:tcPr>
+          <w:p>
+            <w:pPr>
+              <w:pStyle w:val="Normal"/>
+              <w:widowControl w:val="false"/>
+              <w:spacing w:lineRule="auto" w:line="360"/>
+              <w:rPr>
+                <w:rFonts w:ascii="Times New Roman" w:hAnsi="Times New Roman"/>
+                <w:sz w:val="20"/>
+                <w:szCs w:val="20"/>
+              </w:rPr>
+            </w:pPr>
+            <w:r>
+              <w:rPr>
+                <w:rFonts w:ascii="Times New Roman" w:hAnsi="Times New Roman"/>
+                <w:sz w:val="20"/>
+                <w:szCs w:val="20"/>
+              </w:rPr>
+            </w:r>
+          </w:p>
+        </w:tc>
+        <w:tc>
+          <w:tcPr>
+            <w:tcW w:w="1416" w:type="dxa"/>
+            <w:tcBorders>
+              <w:top w:val="single" w:sz="4" w:space="0" w:color="000000"/>
+              <w:left w:val="single" w:sz="4" w:space="0" w:color="000000"/>
+              <w:bottom w:val="single" w:sz="4" w:space="0" w:color="000000"/>
+              <w:right w:val="single" w:sz="4" w:space="0" w:color="000000"/>
+            </w:tcBorders>
+          </w:tcPr>
+          <w:p>
+            <w:pPr>
+              <w:pStyle w:val="Normal"/>
+              <w:widowControl w:val="false"/>
+              <w:spacing w:lineRule="auto" w:line="360"/>
+              <w:rPr>
+                <w:rFonts w:ascii="Times New Roman" w:hAnsi="Times New Roman"/>
+                <w:sz w:val="20"/>
+                <w:szCs w:val="20"/>
+              </w:rPr>
+            </w:pPr>
+            <w:r>
+              <w:rPr>
+                <w:rFonts w:ascii="Times New Roman" w:hAnsi="Times New Roman"/>
+                <w:sz w:val="20"/>
+                <w:szCs w:val="20"/>
+              </w:rPr>
+            </w:r>
           </w:p>
         </w:tc>
         <w:tc>
           <w:tcPr>
             <w:tcW w:w="2126" w:type="dxa"/>
-            <w:vMerge/>
-            <w:tcBorders>
-              <w:top w:val="single" w:sz="4" w:space="0" w:color="000000"/>
-              <w:left w:val="single" w:sz="4" w:space="0" w:color="000000"/>
-              <w:bottom w:val="single" w:sz="4" w:space="0" w:color="000000"/>
-              <w:right w:val="single" w:sz="4" w:space="0" w:color="000000"/>
-            </w:tcBorders>
-          </w:tcPr>
-          <w:p>
-            <w:pPr>
-              <w:widowControl w:val="0"/>
-              <w:rPr>
-                <w:rFonts w:ascii="Times New Roman" w:hAnsi="Times New Roman"/>
-                <w:sz w:val="20"/>
-                <w:szCs w:val="20"/>
-              </w:rPr>
-            </w:pPr>
+            <w:vMerge w:val="continue"/>
+            <w:tcBorders>
+              <w:top w:val="single" w:sz="4" w:space="0" w:color="000000"/>
+              <w:left w:val="single" w:sz="4" w:space="0" w:color="000000"/>
+              <w:bottom w:val="single" w:sz="4" w:space="0" w:color="000000"/>
+              <w:right w:val="single" w:sz="4" w:space="0" w:color="000000"/>
+            </w:tcBorders>
+          </w:tcPr>
+          <w:p>
+            <w:pPr>
+              <w:pStyle w:val="Normal"/>
+              <w:widowControl w:val="false"/>
+              <w:rPr>
+                <w:rFonts w:ascii="Times New Roman" w:hAnsi="Times New Roman"/>
+                <w:sz w:val="20"/>
+                <w:szCs w:val="20"/>
+              </w:rPr>
+            </w:pPr>
+            <w:r>
+              <w:rPr>
+                <w:rFonts w:ascii="Times New Roman" w:hAnsi="Times New Roman"/>
+                <w:sz w:val="20"/>
+                <w:szCs w:val="20"/>
+              </w:rPr>
+            </w:r>
           </w:p>
         </w:tc>
       </w:tr>
     </w:tbl>
     <w:p>
-      <w:r>
+      <w:pPr>
+        <w:pStyle w:val="Normal"/>
+        <w:rPr/>
+      </w:pPr>
+      <w:r>
+        <w:rPr/>
         <w:t>Использование фото (видеокамеры</w:t>
       </w:r>
       <w:r>
@@ -3699,91 +3579,62 @@
         <w:t xml:space="preserve">, не использовалась </w:t>
       </w:r>
       <w:r>
+        <w:rPr/>
         <w:t>(нужное подчеркнуть)</w:t>
-      </w:r>
-    </w:p>
-    <w:p>
-      <w:r>
-        <w:t>Заключение _________________________________</w:t>
-      </w:r>
-      <w:r>
-        <w:rPr>
-          <w:u w:val="single"/>
-        </w:rPr>
-        <w:t>{{conclusion</w:t>
-      </w:r>
-      <w:proofErr w:type="gramStart"/>
-      <w:r>
-        <w:rPr>
-          <w:u w:val="single"/>
-        </w:rPr>
-        <w:t>}}</w:t>
-      </w:r>
-      <w:r>
-        <w:t>_</w:t>
-      </w:r>
-      <w:proofErr w:type="gramEnd"/>
-      <w:r>
-        <w:t>___________________________</w:t>
       </w:r>
     </w:p>
     <w:p>
       <w:pPr>
-        <w:rPr>
-          <w:rFonts w:ascii="Times New Roman" w:hAnsi="Times New Roman"/>
-          <w:sz w:val="20"/>
-          <w:szCs w:val="20"/>
+        <w:pStyle w:val="Normal"/>
+        <w:rPr/>
+      </w:pPr>
+      <w:r>
+        <w:rPr/>
+        <w:t>Заключение _________________________________</w:t>
+      </w:r>
+      <w:r>
+        <w:rPr>
           <w:u w:val="single"/>
         </w:rPr>
-      </w:pPr>
-      <w:r>
-        <w:rPr>
-          <w:rFonts w:ascii="Times New Roman" w:hAnsi="Times New Roman"/>
-          <w:sz w:val="20"/>
-          <w:szCs w:val="20"/>
-        </w:rPr>
-        <w:t xml:space="preserve">Подпись поверителя _________________________ </w:t>
-      </w:r>
-      <w:r>
-        <w:rPr>
-          <w:rFonts w:ascii="Times New Roman" w:hAnsi="Times New Roman"/>
-          <w:sz w:val="20"/>
-          <w:szCs w:val="20"/>
-        </w:rPr>
-        <w:tab/>
-      </w:r>
-      <w:r>
-        <w:rPr>
-          <w:rFonts w:ascii="Times New Roman" w:hAnsi="Times New Roman"/>
-          <w:sz w:val="20"/>
-          <w:szCs w:val="20"/>
-          <w:u w:val="single"/>
-        </w:rPr>
-        <w:t>{{</w:t>
-      </w:r>
-      <w:proofErr w:type="spellStart"/>
-      <w:r>
-        <w:rPr>
-          <w:rFonts w:ascii="Times New Roman" w:hAnsi="Times New Roman"/>
-          <w:sz w:val="20"/>
-          <w:szCs w:val="20"/>
-          <w:u w:val="single"/>
-        </w:rPr>
-        <w:t>verifier</w:t>
-      </w:r>
-      <w:proofErr w:type="spellEnd"/>
-      <w:r>
-        <w:rPr>
-          <w:rFonts w:ascii="Times New Roman" w:hAnsi="Times New Roman"/>
-          <w:sz w:val="20"/>
-          <w:szCs w:val="20"/>
-          <w:u w:val="single"/>
-        </w:rPr>
-        <w:t>}}</w:t>
+        <w:t>{{conclusion}}</w:t>
+      </w:r>
+      <w:r>
+        <w:rPr/>
+        <w:t>____________________________</w:t>
       </w:r>
     </w:p>
     <w:p>
       <w:pPr>
+        <w:pStyle w:val="Normal"/>
+        <w:rPr>
+          <w:rFonts w:ascii="Times New Roman" w:hAnsi="Times New Roman"/>
+          <w:sz w:val="20"/>
+          <w:szCs w:val="20"/>
+          <w:u w:val="single"/>
+        </w:rPr>
+      </w:pPr>
+      <w:r>
+        <w:rPr>
+          <w:rFonts w:ascii="Times New Roman" w:hAnsi="Times New Roman"/>
+          <w:sz w:val="20"/>
+          <w:szCs w:val="20"/>
+        </w:rPr>
+        <w:t xml:space="preserve">Подпись поверителя _________________________ </w:t>
+        <w:tab/>
+      </w:r>
+      <w:r>
+        <w:rPr>
+          <w:rFonts w:ascii="Times New Roman" w:hAnsi="Times New Roman"/>
+          <w:sz w:val="20"/>
+          <w:szCs w:val="20"/>
+          <w:u w:val="single"/>
+        </w:rPr>
+        <w:t>{{verifier}}</w:t>
+      </w:r>
+    </w:p>
+    <w:p>
+      <w:pPr>
+        <w:pStyle w:val="Normal"/>
         <w:rPr>
           <w:rFonts w:ascii="Times New Roman" w:hAnsi="Times New Roman"/>
           <w:color w:val="A9B7C6"/>
@@ -3798,61 +3649,12 @@
           <w:szCs w:val="20"/>
         </w:rPr>
         <w:tab/>
-      </w:r>
-      <w:r>
-        <w:rPr>
-          <w:rFonts w:ascii="Times New Roman" w:hAnsi="Times New Roman"/>
-          <w:sz w:val="20"/>
-          <w:szCs w:val="20"/>
-        </w:rPr>
         <w:tab/>
-      </w:r>
-      <w:r>
-        <w:rPr>
-          <w:rFonts w:ascii="Times New Roman" w:hAnsi="Times New Roman"/>
-          <w:sz w:val="20"/>
-          <w:szCs w:val="20"/>
-        </w:rPr>
         <w:tab/>
-      </w:r>
-      <w:r>
-        <w:rPr>
-          <w:rFonts w:ascii="Times New Roman" w:hAnsi="Times New Roman"/>
-          <w:sz w:val="20"/>
-          <w:szCs w:val="20"/>
-        </w:rPr>
         <w:tab/>
-      </w:r>
-      <w:r>
-        <w:rPr>
-          <w:rFonts w:ascii="Times New Roman" w:hAnsi="Times New Roman"/>
-          <w:sz w:val="20"/>
-          <w:szCs w:val="20"/>
-        </w:rPr>
         <w:tab/>
-      </w:r>
-      <w:r>
-        <w:rPr>
-          <w:rFonts w:ascii="Times New Roman" w:hAnsi="Times New Roman"/>
-          <w:sz w:val="20"/>
-          <w:szCs w:val="20"/>
-        </w:rPr>
         <w:tab/>
-      </w:r>
-      <w:r>
-        <w:rPr>
-          <w:rFonts w:ascii="Times New Roman" w:hAnsi="Times New Roman"/>
-          <w:sz w:val="20"/>
-          <w:szCs w:val="20"/>
-        </w:rPr>
         <w:tab/>
-      </w:r>
-      <w:r>
-        <w:rPr>
-          <w:rFonts w:ascii="Times New Roman" w:hAnsi="Times New Roman"/>
-          <w:sz w:val="20"/>
-          <w:szCs w:val="20"/>
-        </w:rPr>
         <w:tab/>
       </w:r>
       <w:r>
@@ -3892,22 +3694,24 @@
       </w:r>
     </w:p>
     <w:sectPr>
+      <w:type w:val="nextPage"/>
       <w:pgSz w:w="11906" w:h="16838"/>
-      <w:pgMar w:top="567" w:right="1134" w:bottom="1134" w:left="1134" w:header="0" w:footer="0" w:gutter="0"/>
-      <w:cols w:space="720"/>
-      <w:formProt w:val="0"/>
-      <w:docGrid w:linePitch="312"/>
+      <w:pgMar w:left="1134" w:right="1134" w:gutter="0" w:header="0" w:top="567" w:footer="0" w:bottom="1134"/>
+      <w:pgNumType w:fmt="decimal"/>
+      <w:formProt w:val="false"/>
+      <w:textDirection w:val="lrTb"/>
+      <w:docGrid w:type="default" w:linePitch="312" w:charSpace="0"/>
     </w:sectPr>
   </w:body>
 </w:document>
 </file>
 
 <file path=word/styles.xml><?xml version="1.0" encoding="utf-8"?>
-<w:styles xmlns:mc="http://schemas.openxmlformats.org/markup-compatibility/2006" xmlns:r="http://schemas.openxmlformats.org/officeDocument/2006/relationships" xmlns:w="http://schemas.openxmlformats.org/wordprocessingml/2006/main" xmlns:w14="http://schemas.microsoft.com/office/word/2010/wordml" xmlns:w15="http://schemas.microsoft.com/office/word/2012/wordml" xmlns:w16cex="http://schemas.microsoft.com/office/word/2018/wordml/cex" xmlns:w16cid="http://schemas.microsoft.com/office/word/2016/wordml/cid" xmlns:w16="http://schemas.microsoft.com/office/word/2018/wordml" xmlns:w16sdtdh="http://schemas.microsoft.com/office/word/2020/wordml/sdtdatahash" xmlns:w16se="http://schemas.microsoft.com/office/word/2015/wordml/symex" mc:Ignorable="w14 w15 w16se w16cid w16 w16cex w16sdtdh">
+<w:styles xmlns:w="http://schemas.openxmlformats.org/wordprocessingml/2006/main" xmlns:w14="http://schemas.microsoft.com/office/word/2010/wordml" xmlns:mc="http://schemas.openxmlformats.org/markup-compatibility/2006" mc:Ignorable="w14">
   <w:docDefaults>
     <w:rPrDefault>
       <w:rPr>
-        <w:rFonts w:ascii="Liberation Serif" w:eastAsia="Noto Serif CJK SC" w:hAnsi="Liberation Serif" w:cs="Lohit Devanagari"/>
+        <w:rFonts w:ascii="Liberation Serif" w:hAnsi="Liberation Serif" w:eastAsia="Noto Serif CJK SC" w:cs="Lohit Devanagari"/>
         <w:kern w:val="2"/>
         <w:sz w:val="24"/>
         <w:szCs w:val="24"/>
@@ -3916,21 +3720,21 @@
     </w:rPrDefault>
     <w:pPrDefault>
       <w:pPr>
-        <w:suppressAutoHyphens/>
+        <w:suppressAutoHyphens w:val="true"/>
       </w:pPr>
     </w:pPrDefault>
   </w:docDefaults>
   <w:latentStyles w:defLockedState="0" w:defUIPriority="99" w:defSemiHidden="0" w:defUnhideWhenUsed="0" w:defQFormat="0" w:count="376">
     <w:lsdException w:name="Normal" w:uiPriority="0" w:qFormat="1"/>
     <w:lsdException w:name="heading 1" w:uiPriority="9" w:qFormat="1"/>
-    <w:lsdException w:name="heading 2" w:semiHidden="1" w:uiPriority="9" w:unhideWhenUsed="1" w:qFormat="1"/>
-    <w:lsdException w:name="heading 3" w:semiHidden="1" w:uiPriority="9" w:unhideWhenUsed="1" w:qFormat="1"/>
-    <w:lsdException w:name="heading 4" w:semiHidden="1" w:uiPriority="9" w:unhideWhenUsed="1" w:qFormat="1"/>
-    <w:lsdException w:name="heading 5" w:semiHidden="1" w:uiPriority="9" w:unhideWhenUsed="1" w:qFormat="1"/>
-    <w:lsdException w:name="heading 6" w:semiHidden="1" w:uiPriority="9" w:unhideWhenUsed="1" w:qFormat="1"/>
-    <w:lsdException w:name="heading 7" w:semiHidden="1" w:uiPriority="9" w:unhideWhenUsed="1" w:qFormat="1"/>
-    <w:lsdException w:name="heading 8" w:semiHidden="1" w:uiPriority="9" w:unhideWhenUsed="1" w:qFormat="1"/>
-    <w:lsdException w:name="heading 9" w:semiHidden="1" w:uiPriority="9" w:unhideWhenUsed="1" w:qFormat="1"/>
+    <w:lsdException w:name="heading 2" w:uiPriority="9" w:semiHidden="1" w:unhideWhenUsed="1" w:qFormat="1"/>
+    <w:lsdException w:name="heading 3" w:uiPriority="9" w:semiHidden="1" w:unhideWhenUsed="1" w:qFormat="1"/>
+    <w:lsdException w:name="heading 4" w:uiPriority="9" w:semiHidden="1" w:unhideWhenUsed="1" w:qFormat="1"/>
+    <w:lsdException w:name="heading 5" w:uiPriority="9" w:semiHidden="1" w:unhideWhenUsed="1" w:qFormat="1"/>
+    <w:lsdException w:name="heading 6" w:uiPriority="9" w:semiHidden="1" w:unhideWhenUsed="1" w:qFormat="1"/>
+    <w:lsdException w:name="heading 7" w:uiPriority="9" w:semiHidden="1" w:unhideWhenUsed="1" w:qFormat="1"/>
+    <w:lsdException w:name="heading 8" w:uiPriority="9" w:semiHidden="1" w:unhideWhenUsed="1" w:qFormat="1"/>
+    <w:lsdException w:name="heading 9" w:uiPriority="9" w:semiHidden="1" w:unhideWhenUsed="1" w:qFormat="1"/>
     <w:lsdException w:name="index 1" w:semiHidden="1" w:unhideWhenUsed="1"/>
     <w:lsdException w:name="index 2" w:semiHidden="1" w:unhideWhenUsed="1"/>
     <w:lsdException w:name="index 3" w:semiHidden="1" w:unhideWhenUsed="1"/>
@@ -3940,22 +3744,22 @@
     <w:lsdException w:name="index 7" w:semiHidden="1" w:unhideWhenUsed="1"/>
     <w:lsdException w:name="index 8" w:semiHidden="1" w:unhideWhenUsed="1"/>
     <w:lsdException w:name="index 9" w:semiHidden="1" w:unhideWhenUsed="1"/>
-    <w:lsdException w:name="toc 1" w:semiHidden="1" w:uiPriority="39" w:unhideWhenUsed="1"/>
-    <w:lsdException w:name="toc 2" w:semiHidden="1" w:uiPriority="39" w:unhideWhenUsed="1"/>
-    <w:lsdException w:name="toc 3" w:semiHidden="1" w:uiPriority="39" w:unhideWhenUsed="1"/>
-    <w:lsdException w:name="toc 4" w:semiHidden="1" w:uiPriority="39" w:unhideWhenUsed="1"/>
-    <w:lsdException w:name="toc 5" w:semiHidden="1" w:uiPriority="39" w:unhideWhenUsed="1"/>
-    <w:lsdException w:name="toc 6" w:semiHidden="1" w:uiPriority="39" w:unhideWhenUsed="1"/>
-    <w:lsdException w:name="toc 7" w:semiHidden="1" w:uiPriority="39" w:unhideWhenUsed="1"/>
-    <w:lsdException w:name="toc 8" w:semiHidden="1" w:uiPriority="39" w:unhideWhenUsed="1"/>
-    <w:lsdException w:name="toc 9" w:semiHidden="1" w:uiPriority="39" w:unhideWhenUsed="1"/>
+    <w:lsdException w:name="toc 1" w:uiPriority="39" w:semiHidden="1" w:unhideWhenUsed="1"/>
+    <w:lsdException w:name="toc 2" w:uiPriority="39" w:semiHidden="1" w:unhideWhenUsed="1"/>
+    <w:lsdException w:name="toc 3" w:uiPriority="39" w:semiHidden="1" w:unhideWhenUsed="1"/>
+    <w:lsdException w:name="toc 4" w:uiPriority="39" w:semiHidden="1" w:unhideWhenUsed="1"/>
+    <w:lsdException w:name="toc 5" w:uiPriority="39" w:semiHidden="1" w:unhideWhenUsed="1"/>
+    <w:lsdException w:name="toc 6" w:uiPriority="39" w:semiHidden="1" w:unhideWhenUsed="1"/>
+    <w:lsdException w:name="toc 7" w:uiPriority="39" w:semiHidden="1" w:unhideWhenUsed="1"/>
+    <w:lsdException w:name="toc 8" w:uiPriority="39" w:semiHidden="1" w:unhideWhenUsed="1"/>
+    <w:lsdException w:name="toc 9" w:uiPriority="39" w:semiHidden="1" w:unhideWhenUsed="1"/>
     <w:lsdException w:name="Normal Indent" w:semiHidden="1" w:unhideWhenUsed="1"/>
     <w:lsdException w:name="footnote text" w:semiHidden="1" w:unhideWhenUsed="1"/>
     <w:lsdException w:name="annotation text" w:semiHidden="1" w:unhideWhenUsed="1"/>
     <w:lsdException w:name="header" w:semiHidden="1" w:unhideWhenUsed="1"/>
     <w:lsdException w:name="footer" w:semiHidden="1" w:unhideWhenUsed="1"/>
     <w:lsdException w:name="index heading" w:semiHidden="1" w:unhideWhenUsed="1"/>
-    <w:lsdException w:name="caption" w:semiHidden="1" w:uiPriority="35" w:unhideWhenUsed="1" w:qFormat="1"/>
+    <w:lsdException w:name="caption" w:uiPriority="35" w:semiHidden="1" w:unhideWhenUsed="1" w:qFormat="1"/>
     <w:lsdException w:name="table of figures" w:semiHidden="1" w:unhideWhenUsed="1"/>
     <w:lsdException w:name="envelope address" w:semiHidden="1" w:unhideWhenUsed="1"/>
     <w:lsdException w:name="envelope return" w:semiHidden="1" w:unhideWhenUsed="1"/>
@@ -3986,7 +3790,7 @@
     <w:lsdException w:name="Title" w:uiPriority="10" w:qFormat="1"/>
     <w:lsdException w:name="Closing" w:semiHidden="1" w:unhideWhenUsed="1"/>
     <w:lsdException w:name="Signature" w:semiHidden="1" w:unhideWhenUsed="1"/>
-    <w:lsdException w:name="Default Paragraph Font" w:semiHidden="1" w:uiPriority="1" w:unhideWhenUsed="1"/>
+    <w:lsdException w:name="Default Paragraph Font" w:uiPriority="1" w:semiHidden="1" w:unhideWhenUsed="1"/>
     <w:lsdException w:name="Body Text" w:semiHidden="1" w:unhideWhenUsed="1"/>
     <w:lsdException w:name="Body Text Indent" w:semiHidden="1" w:unhideWhenUsed="1"/>
     <w:lsdException w:name="List Continue" w:semiHidden="1" w:unhideWhenUsed="1"/>
@@ -4186,8 +3990,8 @@
     <w:lsdException w:name="Subtle Reference" w:uiPriority="31" w:qFormat="1"/>
     <w:lsdException w:name="Intense Reference" w:uiPriority="32" w:qFormat="1"/>
     <w:lsdException w:name="Book Title" w:uiPriority="33" w:qFormat="1"/>
-    <w:lsdException w:name="Bibliography" w:semiHidden="1" w:uiPriority="37" w:unhideWhenUsed="1"/>
-    <w:lsdException w:name="TOC Heading" w:semiHidden="1" w:uiPriority="39" w:unhideWhenUsed="1" w:qFormat="1"/>
+    <w:lsdException w:name="Bibliography" w:uiPriority="37" w:semiHidden="1" w:unhideWhenUsed="1"/>
+    <w:lsdException w:name="TOC Heading" w:uiPriority="39" w:semiHidden="1" w:unhideWhenUsed="1" w:qFormat="1"/>
     <w:lsdException w:name="Plain Table 1" w:uiPriority="41"/>
     <w:lsdException w:name="Plain Table 2" w:uiPriority="42"/>
     <w:lsdException w:name="Plain Table 3" w:uiPriority="43"/>
@@ -4298,67 +4102,108 @@
     <w:lsdException w:name="Unresolved Mention" w:semiHidden="1" w:unhideWhenUsed="1"/>
     <w:lsdException w:name="Smart Link" w:semiHidden="1" w:unhideWhenUsed="1"/>
   </w:latentStyles>
-  <w:style w:type="paragraph" w:default="1" w:styleId="a">
+  <w:style w:type="paragraph" w:styleId="Normal" w:default="1">
     <w:name w:val="Normal"/>
     <w:qFormat/>
+    <w:pPr>
+      <w:widowControl/>
+      <w:suppressAutoHyphens w:val="true"/>
+      <w:bidi w:val="0"/>
+      <w:spacing w:before="0" w:after="0"/>
+      <w:jc w:val="left"/>
+    </w:pPr>
+    <w:rPr>
+      <w:rFonts w:ascii="Liberation Serif" w:hAnsi="Liberation Serif" w:eastAsia="Noto Serif CJK SC" w:cs="Lohit Devanagari"/>
+      <w:color w:val="auto"/>
+      <w:kern w:val="2"/>
+      <w:sz w:val="24"/>
+      <w:szCs w:val="24"/>
+      <w:lang w:val="ru-RU" w:eastAsia="zh-CN" w:bidi="hi-IN"/>
+    </w:rPr>
   </w:style>
-  <w:style w:type="character" w:default="1" w:styleId="a0">
+  <w:style w:type="character" w:styleId="DefaultParagraphFont" w:default="1">
     <w:name w:val="Default Paragraph Font"/>
     <w:uiPriority w:val="1"/>
     <w:semiHidden/>
     <w:unhideWhenUsed/>
+    <w:qFormat/>
+    <w:rPr/>
   </w:style>
-  <w:style w:type="table" w:default="1" w:styleId="a1">
-    <w:name w:val="Normal Table"/>
-    <w:uiPriority w:val="99"/>
-    <w:semiHidden/>
-    <w:unhideWhenUsed/>
-    <w:tblPr>
-      <w:tblInd w:w="0" w:type="dxa"/>
-      <w:tblCellMar>
-        <w:top w:w="0" w:type="dxa"/>
-        <w:left w:w="108" w:type="dxa"/>
-        <w:bottom w:w="0" w:type="dxa"/>
-        <w:right w:w="108" w:type="dxa"/>
-      </w:tblCellMar>
-    </w:tblPr>
-  </w:style>
-  <w:style w:type="numbering" w:default="1" w:styleId="a2">
-    <w:name w:val="No List"/>
-    <w:uiPriority w:val="99"/>
-    <w:semiHidden/>
-    <w:unhideWhenUsed/>
-  </w:style>
-  <w:style w:type="paragraph" w:styleId="a3">
-    <w:name w:val="Title"/>
-    <w:basedOn w:val="a"/>
-    <w:next w:val="a4"/>
-    <w:uiPriority w:val="10"/>
+  <w:style w:type="paragraph" w:styleId="Style14">
+    <w:name w:val="Заголовок"/>
+    <w:basedOn w:val="Normal"/>
+    <w:next w:val="Style15"/>
     <w:qFormat/>
     <w:pPr>
-      <w:keepNext/>
+      <w:keepNext w:val="true"/>
       <w:spacing w:before="240" w:after="120"/>
     </w:pPr>
     <w:rPr>
-      <w:rFonts w:ascii="Liberation Sans" w:eastAsia="Noto Sans CJK SC" w:hAnsi="Liberation Sans"/>
+      <w:rFonts w:ascii="Liberation Sans" w:hAnsi="Liberation Sans" w:eastAsia="Noto Sans CJK SC" w:cs="Lohit Devanagari"/>
       <w:sz w:val="28"/>
       <w:szCs w:val="28"/>
     </w:rPr>
   </w:style>
-  <w:style w:type="paragraph" w:styleId="a4">
+  <w:style w:type="paragraph" w:styleId="Style15">
     <w:name w:val="Body Text"/>
-    <w:basedOn w:val="a"/>
+    <w:basedOn w:val="Normal"/>
     <w:pPr>
-      <w:spacing w:after="140" w:line="276" w:lineRule="auto"/>
+      <w:spacing w:lineRule="auto" w:line="276" w:before="0" w:after="140"/>
     </w:pPr>
+    <w:rPr/>
   </w:style>
-  <w:style w:type="paragraph" w:styleId="a5">
+  <w:style w:type="paragraph" w:styleId="Style16">
     <w:name w:val="List"/>
-    <w:basedOn w:val="a4"/>
+    <w:basedOn w:val="Style15"/>
+    <w:pPr/>
+    <w:rPr/>
   </w:style>
-  <w:style w:type="paragraph" w:styleId="a6">
+  <w:style w:type="paragraph" w:styleId="Style17">
+    <w:name w:val="Caption"/>
+    <w:basedOn w:val="Normal"/>
+    <w:qFormat/>
+    <w:pPr>
+      <w:suppressLineNumbers/>
+      <w:spacing w:before="120" w:after="120"/>
+    </w:pPr>
+    <w:rPr>
+      <w:rFonts w:cs="Lohit Devanagari"/>
+      <w:i/>
+      <w:iCs/>
+      <w:sz w:val="24"/>
+      <w:szCs w:val="24"/>
+    </w:rPr>
+  </w:style>
+  <w:style w:type="paragraph" w:styleId="Style18">
+    <w:name w:val="Указатель"/>
+    <w:basedOn w:val="Normal"/>
+    <w:qFormat/>
+    <w:pPr>
+      <w:suppressLineNumbers/>
+    </w:pPr>
+    <w:rPr>
+      <w:rFonts w:cs="Lohit Devanagari"/>
+    </w:rPr>
+  </w:style>
+  <w:style w:type="paragraph" w:styleId="Style19">
+    <w:name w:val="Title"/>
+    <w:basedOn w:val="Normal"/>
+    <w:next w:val="Style15"/>
+    <w:uiPriority w:val="10"/>
+    <w:qFormat/>
+    <w:pPr>
+      <w:keepNext w:val="true"/>
+      <w:spacing w:before="240" w:after="120"/>
+    </w:pPr>
+    <w:rPr>
+      <w:rFonts w:ascii="Liberation Sans" w:hAnsi="Liberation Sans" w:eastAsia="Noto Sans CJK SC"/>
+      <w:sz w:val="28"/>
+      <w:szCs w:val="28"/>
+    </w:rPr>
+  </w:style>
+  <w:style w:type="paragraph" w:styleId="Caption">
     <w:name w:val="caption"/>
-    <w:basedOn w:val="a"/>
+    <w:basedOn w:val="Normal"/>
     <w:qFormat/>
     <w:pPr>
       <w:suppressLineNumbers/>
@@ -4369,20 +4214,54 @@
       <w:iCs/>
     </w:rPr>
   </w:style>
-  <w:style w:type="paragraph" w:styleId="a7">
+  <w:style w:type="paragraph" w:styleId="Indexheading">
     <w:name w:val="index heading"/>
-    <w:basedOn w:val="a"/>
+    <w:basedOn w:val="Normal"/>
     <w:qFormat/>
     <w:pPr>
       <w:suppressLineNumbers/>
     </w:pPr>
+    <w:rPr/>
   </w:style>
-  <w:style w:type="paragraph" w:styleId="a8">
+  <w:style w:type="paragraph" w:styleId="NoSpacing">
     <w:name w:val="No Spacing"/>
     <w:qFormat/>
+    <w:pPr>
+      <w:widowControl/>
+      <w:suppressAutoHyphens w:val="true"/>
+      <w:bidi w:val="0"/>
+      <w:spacing w:before="0" w:after="0"/>
+      <w:jc w:val="left"/>
+    </w:pPr>
     <w:rPr>
-      <w:lang w:eastAsia="en-US"/>
+      <w:rFonts w:ascii="Liberation Serif" w:hAnsi="Liberation Serif" w:eastAsia="Noto Serif CJK SC" w:cs="Lohit Devanagari"/>
+      <w:color w:val="auto"/>
+      <w:kern w:val="2"/>
+      <w:sz w:val="24"/>
+      <w:szCs w:val="24"/>
+      <w:lang w:eastAsia="en-US" w:val="ru-RU" w:bidi="hi-IN"/>
     </w:rPr>
+  </w:style>
+  <w:style w:type="numbering" w:styleId="NoList" w:default="1">
+    <w:name w:val="No List"/>
+    <w:uiPriority w:val="99"/>
+    <w:semiHidden/>
+    <w:unhideWhenUsed/>
+    <w:qFormat/>
+  </w:style>
+  <w:style w:type="table" w:default="1" w:styleId="a1">
+    <w:name w:val="Normal Table"/>
+    <w:uiPriority w:val="99"/>
+    <w:semiHidden/>
+    <w:unhideWhenUsed/>
+    <w:tblPr>
+      <w:tblCellMar>
+        <w:top w:w="0" w:type="dxa"/>
+        <w:left w:w="108" w:type="dxa"/>
+        <w:bottom w:w="0" w:type="dxa"/>
+        <w:right w:w="108" w:type="dxa"/>
+      </w:tblCellMar>
+    </w:tblPr>
   </w:style>
 </w:styles>
 </file>

</xml_diff>